<commit_message>
Changed up the external spec
</commit_message>
<xml_diff>
--- a/RoverExternalSpecification.docx
+++ b/RoverExternalSpecification.docx
@@ -110,6 +110,54 @@
         <w:rPr>
           <w:rFonts w:ascii="Times New Roman" w:hAnsi="Times New Roman" w:cs="Times New Roman"/>
           <w:sz w:val="24"/>
+        </w:rPr>
+      </w:pPr>
+      <w:r>
+        <w:rPr>
+          <w:rFonts w:ascii="Times New Roman" w:hAnsi="Times New Roman" w:cs="Times New Roman"/>
+          <w:sz w:val="24"/>
+        </w:rPr>
+        <w:t xml:space="preserve">Pretend you are user with some knowledge “ONLY OBSERVABLE STUFF” “Don’t mention </w:t>
+      </w:r>
+      <w:proofErr w:type="spellStart"/>
+      <w:r>
+        <w:rPr>
+          <w:rFonts w:ascii="Times New Roman" w:hAnsi="Times New Roman" w:cs="Times New Roman"/>
+          <w:sz w:val="24"/>
+        </w:rPr>
+        <w:t>lego</w:t>
+      </w:r>
+      <w:proofErr w:type="spellEnd"/>
+      <w:r>
+        <w:rPr>
+          <w:rFonts w:ascii="Times New Roman" w:hAnsi="Times New Roman" w:cs="Times New Roman"/>
+          <w:sz w:val="24"/>
+        </w:rPr>
+        <w:t xml:space="preserve"> brick” “think of all possible states” Consistent layout to explain” Find this</w:t>
+      </w:r>
+    </w:p>
+    <w:p>
+      <w:pPr>
+        <w:jc w:val="center"/>
+        <w:rPr>
+          <w:rFonts w:ascii="Times New Roman" w:hAnsi="Times New Roman" w:cs="Times New Roman"/>
+          <w:sz w:val="24"/>
+        </w:rPr>
+      </w:pPr>
+      <w:r>
+        <w:rPr>
+          <w:rFonts w:ascii="Times New Roman" w:hAnsi="Times New Roman" w:cs="Times New Roman"/>
+          <w:sz w:val="24"/>
+        </w:rPr>
+        <w:t>Isolate each interface******</w:t>
+      </w:r>
+    </w:p>
+    <w:p>
+      <w:pPr>
+        <w:jc w:val="center"/>
+        <w:rPr>
+          <w:rFonts w:ascii="Times New Roman" w:hAnsi="Times New Roman" w:cs="Times New Roman"/>
+          <w:sz w:val="24"/>
           <w:u w:val="single"/>
         </w:rPr>
       </w:pPr>
@@ -129,14 +177,14 @@
         <w:tblLook w:val="04A0" w:firstRow="1" w:lastRow="0" w:firstColumn="1" w:lastColumn="0" w:noHBand="0" w:noVBand="1"/>
       </w:tblPr>
       <w:tblGrid>
-        <w:gridCol w:w="1075"/>
-        <w:gridCol w:w="1890"/>
-        <w:gridCol w:w="6385"/>
+        <w:gridCol w:w="1060"/>
+        <w:gridCol w:w="2002"/>
+        <w:gridCol w:w="6288"/>
       </w:tblGrid>
       <w:tr>
         <w:tc>
           <w:tcPr>
-            <w:tcW w:w="1075" w:type="dxa"/>
+            <w:tcW w:w="1060" w:type="dxa"/>
           </w:tcPr>
           <w:p>
             <w:pPr>
@@ -157,7 +205,7 @@
         </w:tc>
         <w:tc>
           <w:tcPr>
-            <w:tcW w:w="1890" w:type="dxa"/>
+            <w:tcW w:w="2002" w:type="dxa"/>
           </w:tcPr>
           <w:p>
             <w:pPr>
@@ -178,7 +226,7 @@
         </w:tc>
         <w:tc>
           <w:tcPr>
-            <w:tcW w:w="6385" w:type="dxa"/>
+            <w:tcW w:w="6288" w:type="dxa"/>
           </w:tcPr>
           <w:p>
             <w:pPr>
@@ -201,7 +249,7 @@
       <w:tr>
         <w:tc>
           <w:tcPr>
-            <w:tcW w:w="1075" w:type="dxa"/>
+            <w:tcW w:w="1060" w:type="dxa"/>
           </w:tcPr>
           <w:p>
             <w:pPr>
@@ -222,50 +270,66 @@
         </w:tc>
         <w:tc>
           <w:tcPr>
-            <w:tcW w:w="1890" w:type="dxa"/>
-          </w:tcPr>
-          <w:p>
-            <w:pPr>
-              <w:jc w:val="center"/>
-              <w:rPr>
-                <w:rFonts w:ascii="Times New Roman" w:hAnsi="Times New Roman" w:cs="Times New Roman"/>
-                <w:sz w:val="24"/>
-              </w:rPr>
-            </w:pPr>
-            <w:r>
-              <w:rPr>
-                <w:rFonts w:ascii="Times New Roman" w:hAnsi="Times New Roman" w:cs="Times New Roman"/>
-                <w:sz w:val="24"/>
-              </w:rPr>
-              <w:t>Chassis</w:t>
-            </w:r>
-          </w:p>
-        </w:tc>
-        <w:tc>
-          <w:tcPr>
-            <w:tcW w:w="6385" w:type="dxa"/>
-          </w:tcPr>
-          <w:p>
-            <w:pPr>
-              <w:jc w:val="center"/>
-              <w:rPr>
-                <w:rFonts w:ascii="Times New Roman" w:hAnsi="Times New Roman" w:cs="Times New Roman"/>
-                <w:sz w:val="24"/>
-              </w:rPr>
-            </w:pPr>
-            <w:r>
-              <w:rPr>
-                <w:rFonts w:ascii="Times New Roman" w:hAnsi="Times New Roman" w:cs="Times New Roman"/>
-                <w:sz w:val="24"/>
-              </w:rPr>
-              <w:t>Interacts with sensors and wheels. Produce noise based on function. Plays sound contr</w:t>
-            </w:r>
-            <w:r>
-              <w:rPr>
-                <w:rFonts w:ascii="Times New Roman" w:hAnsi="Times New Roman" w:cs="Times New Roman"/>
-                <w:sz w:val="24"/>
-              </w:rPr>
-              <w:t>ols logic for the bot</w:t>
+            <w:tcW w:w="2002" w:type="dxa"/>
+          </w:tcPr>
+          <w:p>
+            <w:pPr>
+              <w:jc w:val="center"/>
+              <w:rPr>
+                <w:rFonts w:ascii="Times New Roman" w:hAnsi="Times New Roman" w:cs="Times New Roman"/>
+                <w:sz w:val="24"/>
+              </w:rPr>
+            </w:pPr>
+            <w:r>
+              <w:rPr>
+                <w:rFonts w:ascii="Times New Roman" w:hAnsi="Times New Roman" w:cs="Times New Roman"/>
+                <w:sz w:val="24"/>
+              </w:rPr>
+              <w:t>Sound System</w:t>
+            </w:r>
+          </w:p>
+          <w:p>
+            <w:pPr>
+              <w:jc w:val="center"/>
+              <w:rPr>
+                <w:rFonts w:ascii="Times New Roman" w:hAnsi="Times New Roman" w:cs="Times New Roman"/>
+                <w:sz w:val="24"/>
+              </w:rPr>
+            </w:pPr>
+            <w:r>
+              <w:rPr>
+                <w:rFonts w:ascii="Times New Roman" w:hAnsi="Times New Roman" w:cs="Times New Roman"/>
+                <w:sz w:val="24"/>
+              </w:rPr>
+              <w:t>(Martian Interface(display))</w:t>
+            </w:r>
+          </w:p>
+        </w:tc>
+        <w:tc>
+          <w:tcPr>
+            <w:tcW w:w="6288" w:type="dxa"/>
+          </w:tcPr>
+          <w:p>
+            <w:pPr>
+              <w:jc w:val="center"/>
+              <w:rPr>
+                <w:rFonts w:ascii="Times New Roman" w:hAnsi="Times New Roman" w:cs="Times New Roman"/>
+                <w:sz w:val="24"/>
+              </w:rPr>
+            </w:pPr>
+            <w:r>
+              <w:rPr>
+                <w:rFonts w:ascii="Times New Roman" w:hAnsi="Times New Roman" w:cs="Times New Roman"/>
+                <w:sz w:val="24"/>
+              </w:rPr>
+              <w:t xml:space="preserve">Interacts with sensors and wheels. Produce noise based on function. Plays sound </w:t>
+            </w:r>
+            <w:r>
+              <w:rPr>
+                <w:rFonts w:ascii="Times New Roman" w:hAnsi="Times New Roman" w:cs="Times New Roman"/>
+                <w:sz w:val="24"/>
+              </w:rPr>
+              <w:t>for the bot</w:t>
             </w:r>
             <w:r>
               <w:rPr>
@@ -289,7 +353,7 @@
                 <w:sz w:val="24"/>
                 <w:highlight w:val="yellow"/>
               </w:rPr>
-              <w:t>The chassis plays a tone at a High pitch while wheels are turning</w:t>
+              <w:t xml:space="preserve">The </w:t>
             </w:r>
             <w:r>
               <w:rPr>
@@ -297,7 +361,7 @@
                 <w:sz w:val="24"/>
                 <w:highlight w:val="yellow"/>
               </w:rPr>
-              <w:t xml:space="preserve"> </w:t>
+              <w:t>sound system</w:t>
             </w:r>
             <w:r>
               <w:rPr>
@@ -305,7 +369,7 @@
                 <w:sz w:val="24"/>
                 <w:highlight w:val="yellow"/>
               </w:rPr>
-              <w:t>counterclockwise</w:t>
+              <w:t xml:space="preserve"> plays a tone at </w:t>
             </w:r>
             <w:r>
               <w:rPr>
@@ -313,7 +377,64 @@
                 <w:sz w:val="24"/>
                 <w:highlight w:val="yellow"/>
               </w:rPr>
-              <w:t>.</w:t>
+              <w:t xml:space="preserve">a High pitch </w:t>
+            </w:r>
+            <w:r>
+              <w:rPr>
+                <w:rFonts w:ascii="Times New Roman" w:hAnsi="Times New Roman" w:cs="Times New Roman"/>
+                <w:sz w:val="24"/>
+                <w:highlight w:val="yellow"/>
+              </w:rPr>
+              <w:t xml:space="preserve">when </w:t>
+            </w:r>
+            <w:proofErr w:type="gramStart"/>
+            <w:r>
+              <w:rPr>
+                <w:rFonts w:ascii="Times New Roman" w:hAnsi="Times New Roman" w:cs="Times New Roman"/>
+                <w:sz w:val="24"/>
+                <w:highlight w:val="yellow"/>
+              </w:rPr>
+              <w:t xml:space="preserve">the </w:t>
+            </w:r>
+            <w:r>
+              <w:rPr>
+                <w:rFonts w:ascii="Times New Roman" w:hAnsi="Times New Roman" w:cs="Times New Roman"/>
+                <w:sz w:val="24"/>
+                <w:highlight w:val="yellow"/>
+              </w:rPr>
+              <w:t xml:space="preserve"> wheels</w:t>
+            </w:r>
+            <w:proofErr w:type="gramEnd"/>
+            <w:r>
+              <w:rPr>
+                <w:rFonts w:ascii="Times New Roman" w:hAnsi="Times New Roman" w:cs="Times New Roman"/>
+                <w:sz w:val="24"/>
+                <w:highlight w:val="yellow"/>
+              </w:rPr>
+              <w:t xml:space="preserve"> are turning</w:t>
+            </w:r>
+            <w:r>
+              <w:rPr>
+                <w:rFonts w:ascii="Times New Roman" w:hAnsi="Times New Roman" w:cs="Times New Roman"/>
+                <w:sz w:val="24"/>
+                <w:highlight w:val="yellow"/>
+              </w:rPr>
+              <w:t xml:space="preserve"> counterclockwise</w:t>
+            </w:r>
+            <w:r>
+              <w:rPr>
+                <w:rFonts w:ascii="Times New Roman" w:hAnsi="Times New Roman" w:cs="Times New Roman"/>
+                <w:sz w:val="24"/>
+                <w:highlight w:val="yellow"/>
+              </w:rPr>
+              <w:t>. It also will play a tone at Low pitch when the wheels are turning clockwise.</w:t>
+            </w:r>
+            <w:r>
+              <w:rPr>
+                <w:rFonts w:ascii="Times New Roman" w:hAnsi="Times New Roman" w:cs="Times New Roman"/>
+                <w:sz w:val="24"/>
+              </w:rPr>
+              <w:t xml:space="preserve"> When the Push sensor is pressed the sound, system will play a Medium pitched tone.</w:t>
             </w:r>
           </w:p>
         </w:tc>
@@ -321,7 +442,7 @@
       <w:tr>
         <w:tc>
           <w:tcPr>
-            <w:tcW w:w="1075" w:type="dxa"/>
+            <w:tcW w:w="1060" w:type="dxa"/>
           </w:tcPr>
           <w:p>
             <w:pPr>
@@ -342,7 +463,7 @@
         </w:tc>
         <w:tc>
           <w:tcPr>
-            <w:tcW w:w="1890" w:type="dxa"/>
+            <w:tcW w:w="2002" w:type="dxa"/>
           </w:tcPr>
           <w:p>
             <w:pPr>
@@ -363,7 +484,7 @@
         </w:tc>
         <w:tc>
           <w:tcPr>
-            <w:tcW w:w="6385" w:type="dxa"/>
+            <w:tcW w:w="6288" w:type="dxa"/>
           </w:tcPr>
           <w:p>
             <w:pPr>
@@ -385,39 +506,37 @@
                 <w:rFonts w:ascii="Times New Roman" w:hAnsi="Times New Roman" w:cs="Times New Roman"/>
                 <w:sz w:val="24"/>
               </w:rPr>
-              <w:t xml:space="preserve">racts with ground and chassis. Attached to the chassis the wheels allow the bot to move on any surface. </w:t>
-            </w:r>
-            <w:r>
-              <w:rPr>
-                <w:rFonts w:ascii="Times New Roman" w:hAnsi="Times New Roman" w:cs="Times New Roman"/>
-                <w:sz w:val="24"/>
-                <w:highlight w:val="yellow"/>
-              </w:rPr>
-              <w:t xml:space="preserve">The chassis plays a tone at </w:t>
-            </w:r>
-            <w:r>
-              <w:rPr>
-                <w:rFonts w:ascii="Times New Roman" w:hAnsi="Times New Roman" w:cs="Times New Roman"/>
-                <w:sz w:val="24"/>
-                <w:highlight w:val="yellow"/>
-              </w:rPr>
-              <w:t>a High pitch while wheels are turning</w:t>
-            </w:r>
-            <w:r>
-              <w:rPr>
-                <w:rFonts w:ascii="Times New Roman" w:hAnsi="Times New Roman" w:cs="Times New Roman"/>
-                <w:sz w:val="24"/>
-                <w:highlight w:val="yellow"/>
-              </w:rPr>
-              <w:t xml:space="preserve"> counterclockwise</w:t>
-            </w:r>
-            <w:r>
-              <w:rPr>
-                <w:rFonts w:ascii="Times New Roman" w:hAnsi="Times New Roman" w:cs="Times New Roman"/>
-                <w:sz w:val="24"/>
-                <w:highlight w:val="yellow"/>
+              <w:t>racts with ground, sound system, and sonar sensor</w:t>
+            </w:r>
+            <w:r>
+              <w:rPr>
+                <w:rFonts w:ascii="Times New Roman" w:hAnsi="Times New Roman" w:cs="Times New Roman"/>
+                <w:sz w:val="24"/>
               </w:rPr>
               <w:t>.</w:t>
+            </w:r>
+            <w:r>
+              <w:rPr>
+                <w:rFonts w:ascii="Times New Roman" w:hAnsi="Times New Roman" w:cs="Times New Roman"/>
+                <w:sz w:val="24"/>
+              </w:rPr>
+              <w:t xml:space="preserve"> The wheels allow the bot to move on any surface. The system has 3 wheels, two are located at the top left and top right of the </w:t>
+            </w:r>
+            <w:proofErr w:type="spellStart"/>
+            <w:r>
+              <w:rPr>
+                <w:rFonts w:ascii="Times New Roman" w:hAnsi="Times New Roman" w:cs="Times New Roman"/>
+                <w:sz w:val="24"/>
+              </w:rPr>
+              <w:t>lejos</w:t>
+            </w:r>
+            <w:proofErr w:type="spellEnd"/>
+            <w:r>
+              <w:rPr>
+                <w:rFonts w:ascii="Times New Roman" w:hAnsi="Times New Roman" w:cs="Times New Roman"/>
+                <w:sz w:val="24"/>
+              </w:rPr>
+              <w:t xml:space="preserve"> brick, the third is at the back of the bot and is centered. The wheels start stopped until the Sonar sensor </w:t>
             </w:r>
           </w:p>
         </w:tc>
@@ -425,7 +544,7 @@
       <w:tr>
         <w:tc>
           <w:tcPr>
-            <w:tcW w:w="1075" w:type="dxa"/>
+            <w:tcW w:w="1060" w:type="dxa"/>
           </w:tcPr>
           <w:p>
             <w:pPr>
@@ -446,28 +565,58 @@
         </w:tc>
         <w:tc>
           <w:tcPr>
-            <w:tcW w:w="1890" w:type="dxa"/>
-          </w:tcPr>
-          <w:p>
-            <w:pPr>
-              <w:jc w:val="center"/>
-              <w:rPr>
-                <w:rFonts w:ascii="Times New Roman" w:hAnsi="Times New Roman" w:cs="Times New Roman"/>
-                <w:sz w:val="24"/>
-              </w:rPr>
-            </w:pPr>
-            <w:r>
-              <w:rPr>
-                <w:rFonts w:ascii="Times New Roman" w:hAnsi="Times New Roman" w:cs="Times New Roman"/>
-                <w:sz w:val="24"/>
-              </w:rPr>
-              <w:t>Push sensor</w:t>
-            </w:r>
-          </w:p>
-        </w:tc>
-        <w:tc>
-          <w:tcPr>
-            <w:tcW w:w="6385" w:type="dxa"/>
+            <w:tcW w:w="2002" w:type="dxa"/>
+          </w:tcPr>
+          <w:p>
+            <w:pPr>
+              <w:jc w:val="center"/>
+              <w:rPr>
+                <w:rFonts w:ascii="Times New Roman" w:hAnsi="Times New Roman" w:cs="Times New Roman"/>
+                <w:sz w:val="24"/>
+              </w:rPr>
+            </w:pPr>
+            <w:r>
+              <w:rPr>
+                <w:rFonts w:ascii="Times New Roman" w:hAnsi="Times New Roman" w:cs="Times New Roman"/>
+                <w:sz w:val="24"/>
+              </w:rPr>
+              <w:t xml:space="preserve">Claw and </w:t>
+            </w:r>
+            <w:r>
+              <w:rPr>
+                <w:rFonts w:ascii="Times New Roman" w:hAnsi="Times New Roman" w:cs="Times New Roman"/>
+                <w:sz w:val="24"/>
+              </w:rPr>
+              <w:t xml:space="preserve">Push </w:t>
+            </w:r>
+            <w:proofErr w:type="gramStart"/>
+            <w:r>
+              <w:rPr>
+                <w:rFonts w:ascii="Times New Roman" w:hAnsi="Times New Roman" w:cs="Times New Roman"/>
+                <w:sz w:val="24"/>
+              </w:rPr>
+              <w:t>sensor</w:t>
+            </w:r>
+            <w:r>
+              <w:rPr>
+                <w:rFonts w:ascii="Times New Roman" w:hAnsi="Times New Roman" w:cs="Times New Roman"/>
+                <w:sz w:val="24"/>
+              </w:rPr>
+              <w:t>(</w:t>
+            </w:r>
+            <w:proofErr w:type="gramEnd"/>
+            <w:r>
+              <w:rPr>
+                <w:rFonts w:ascii="Times New Roman" w:hAnsi="Times New Roman" w:cs="Times New Roman"/>
+                <w:sz w:val="24"/>
+              </w:rPr>
+              <w:t>Can interface)</w:t>
+            </w:r>
+          </w:p>
+        </w:tc>
+        <w:tc>
+          <w:tcPr>
+            <w:tcW w:w="6288" w:type="dxa"/>
           </w:tcPr>
           <w:p>
             <w:pPr>
@@ -490,7 +639,63 @@
                 <w:sz w:val="24"/>
                 <w:highlight w:val="yellow"/>
               </w:rPr>
-              <w:t>The push sensor begins the timing and distance tracking of the can removal; this is handled by the chassis.</w:t>
+              <w:t xml:space="preserve">The push sensor </w:t>
+            </w:r>
+            <w:r>
+              <w:rPr>
+                <w:rFonts w:ascii="Times New Roman" w:hAnsi="Times New Roman" w:cs="Times New Roman"/>
+                <w:sz w:val="24"/>
+                <w:highlight w:val="yellow"/>
+              </w:rPr>
+              <w:t xml:space="preserve">notifies the </w:t>
+            </w:r>
+            <w:r>
+              <w:rPr>
+                <w:rFonts w:ascii="Times New Roman" w:hAnsi="Times New Roman" w:cs="Times New Roman"/>
+                <w:sz w:val="24"/>
+                <w:highlight w:val="yellow"/>
+              </w:rPr>
+              <w:t>system</w:t>
+            </w:r>
+            <w:r>
+              <w:rPr>
+                <w:rFonts w:ascii="Times New Roman" w:hAnsi="Times New Roman" w:cs="Times New Roman"/>
+                <w:sz w:val="24"/>
+                <w:highlight w:val="yellow"/>
+              </w:rPr>
+              <w:t xml:space="preserve"> which then </w:t>
+            </w:r>
+            <w:r>
+              <w:rPr>
+                <w:rFonts w:ascii="Times New Roman" w:hAnsi="Times New Roman" w:cs="Times New Roman"/>
+                <w:sz w:val="24"/>
+                <w:highlight w:val="yellow"/>
+              </w:rPr>
+              <w:t xml:space="preserve">begins </w:t>
+            </w:r>
+            <w:r>
+              <w:rPr>
+                <w:rFonts w:ascii="Times New Roman" w:hAnsi="Times New Roman" w:cs="Times New Roman"/>
+                <w:sz w:val="24"/>
+                <w:highlight w:val="yellow"/>
+              </w:rPr>
+              <w:t>to time</w:t>
+            </w:r>
+            <w:r>
+              <w:rPr>
+                <w:rFonts w:ascii="Times New Roman" w:hAnsi="Times New Roman" w:cs="Times New Roman"/>
+                <w:sz w:val="24"/>
+                <w:highlight w:val="yellow"/>
+              </w:rPr>
+              <w:t xml:space="preserve"> and</w:t>
+            </w:r>
+            <w:r>
+              <w:rPr>
+                <w:rFonts w:ascii="Times New Roman" w:hAnsi="Times New Roman" w:cs="Times New Roman"/>
+                <w:sz w:val="24"/>
+                <w:highlight w:val="yellow"/>
+              </w:rPr>
+              <w:t xml:space="preserve"> measure the distance pushed during removal.</w:t>
             </w:r>
           </w:p>
         </w:tc>
@@ -498,7 +703,7 @@
       <w:tr>
         <w:tc>
           <w:tcPr>
-            <w:tcW w:w="1075" w:type="dxa"/>
+            <w:tcW w:w="1060" w:type="dxa"/>
           </w:tcPr>
           <w:p>
             <w:pPr>
@@ -519,43 +724,80 @@
         </w:tc>
         <w:tc>
           <w:tcPr>
-            <w:tcW w:w="1890" w:type="dxa"/>
-          </w:tcPr>
-          <w:p>
-            <w:pPr>
-              <w:jc w:val="center"/>
-              <w:rPr>
-                <w:rFonts w:ascii="Times New Roman" w:hAnsi="Times New Roman" w:cs="Times New Roman"/>
-                <w:sz w:val="24"/>
-              </w:rPr>
-            </w:pPr>
-            <w:r>
-              <w:rPr>
-                <w:rFonts w:ascii="Times New Roman" w:hAnsi="Times New Roman" w:cs="Times New Roman"/>
-                <w:sz w:val="24"/>
-              </w:rPr>
-              <w:t>Light sensor</w:t>
-            </w:r>
-          </w:p>
-        </w:tc>
-        <w:tc>
-          <w:tcPr>
-            <w:tcW w:w="6385" w:type="dxa"/>
-          </w:tcPr>
-          <w:p>
-            <w:pPr>
-              <w:jc w:val="center"/>
-              <w:rPr>
-                <w:rFonts w:ascii="Times New Roman" w:hAnsi="Times New Roman" w:cs="Times New Roman"/>
-                <w:sz w:val="24"/>
-              </w:rPr>
-            </w:pPr>
-            <w:r>
-              <w:rPr>
-                <w:rFonts w:ascii="Times New Roman" w:hAnsi="Times New Roman" w:cs="Times New Roman"/>
-                <w:sz w:val="24"/>
-              </w:rPr>
-              <w:t xml:space="preserve">Interacts with ground, light and chassis. It gets the light value at the current position by checking the grounds light value. Communicates to the chassis to determine </w:t>
+            <w:tcW w:w="2002" w:type="dxa"/>
+          </w:tcPr>
+          <w:p>
+            <w:pPr>
+              <w:jc w:val="center"/>
+              <w:rPr>
+                <w:rFonts w:ascii="Times New Roman" w:hAnsi="Times New Roman" w:cs="Times New Roman"/>
+                <w:sz w:val="24"/>
+              </w:rPr>
+            </w:pPr>
+            <w:r>
+              <w:rPr>
+                <w:rFonts w:ascii="Times New Roman" w:hAnsi="Times New Roman" w:cs="Times New Roman"/>
+                <w:sz w:val="24"/>
+              </w:rPr>
+              <w:t xml:space="preserve">Light </w:t>
+            </w:r>
+            <w:proofErr w:type="gramStart"/>
+            <w:r>
+              <w:rPr>
+                <w:rFonts w:ascii="Times New Roman" w:hAnsi="Times New Roman" w:cs="Times New Roman"/>
+                <w:sz w:val="24"/>
+              </w:rPr>
+              <w:t>sensor</w:t>
+            </w:r>
+            <w:r>
+              <w:rPr>
+                <w:rFonts w:ascii="Times New Roman" w:hAnsi="Times New Roman" w:cs="Times New Roman"/>
+                <w:sz w:val="24"/>
+              </w:rPr>
+              <w:t>(</w:t>
+            </w:r>
+            <w:proofErr w:type="gramEnd"/>
+            <w:r>
+              <w:rPr>
+                <w:rFonts w:ascii="Times New Roman" w:hAnsi="Times New Roman" w:cs="Times New Roman"/>
+                <w:sz w:val="24"/>
+              </w:rPr>
+              <w:t>Ground Interface)</w:t>
+            </w:r>
+          </w:p>
+        </w:tc>
+        <w:tc>
+          <w:tcPr>
+            <w:tcW w:w="6288" w:type="dxa"/>
+          </w:tcPr>
+          <w:p>
+            <w:pPr>
+              <w:jc w:val="center"/>
+              <w:rPr>
+                <w:rFonts w:ascii="Times New Roman" w:hAnsi="Times New Roman" w:cs="Times New Roman"/>
+                <w:sz w:val="24"/>
+              </w:rPr>
+            </w:pPr>
+            <w:r>
+              <w:rPr>
+                <w:rFonts w:ascii="Times New Roman" w:hAnsi="Times New Roman" w:cs="Times New Roman"/>
+                <w:sz w:val="24"/>
+              </w:rPr>
+              <w:t xml:space="preserve">Interacts with ground, light and chassis. It gets the light value at the current position by checking the grounds light value. Communicates to the </w:t>
+            </w:r>
+            <w:r>
+              <w:rPr>
+                <w:rFonts w:ascii="Times New Roman" w:hAnsi="Times New Roman" w:cs="Times New Roman"/>
+                <w:sz w:val="24"/>
+              </w:rPr>
+              <w:t>system</w:t>
+            </w:r>
+            <w:r>
+              <w:rPr>
+                <w:rFonts w:ascii="Times New Roman" w:hAnsi="Times New Roman" w:cs="Times New Roman"/>
+                <w:sz w:val="24"/>
+              </w:rPr>
+              <w:t xml:space="preserve"> to determine </w:t>
             </w:r>
             <w:r>
               <w:rPr>
@@ -570,28 +812,29 @@
       <w:tr>
         <w:tc>
           <w:tcPr>
-            <w:tcW w:w="1075" w:type="dxa"/>
-          </w:tcPr>
-          <w:p>
-            <w:pPr>
-              <w:jc w:val="center"/>
-              <w:rPr>
-                <w:rFonts w:ascii="Times New Roman" w:hAnsi="Times New Roman" w:cs="Times New Roman"/>
-                <w:sz w:val="24"/>
-              </w:rPr>
-            </w:pPr>
-            <w:r>
-              <w:rPr>
-                <w:rFonts w:ascii="Times New Roman" w:hAnsi="Times New Roman" w:cs="Times New Roman"/>
-                <w:sz w:val="24"/>
-              </w:rPr>
+            <w:tcW w:w="1060" w:type="dxa"/>
+          </w:tcPr>
+          <w:p>
+            <w:pPr>
+              <w:jc w:val="center"/>
+              <w:rPr>
+                <w:rFonts w:ascii="Times New Roman" w:hAnsi="Times New Roman" w:cs="Times New Roman"/>
+                <w:sz w:val="24"/>
+              </w:rPr>
+            </w:pPr>
+            <w:r>
+              <w:rPr>
+                <w:rFonts w:ascii="Times New Roman" w:hAnsi="Times New Roman" w:cs="Times New Roman"/>
+                <w:sz w:val="24"/>
+              </w:rPr>
+              <w:lastRenderedPageBreak/>
               <w:t>E</w:t>
             </w:r>
           </w:p>
         </w:tc>
         <w:tc>
           <w:tcPr>
-            <w:tcW w:w="1890" w:type="dxa"/>
+            <w:tcW w:w="2002" w:type="dxa"/>
           </w:tcPr>
           <w:p>
             <w:pPr>
@@ -609,93 +852,49 @@
               <w:t>Sonar sensor</w:t>
             </w:r>
           </w:p>
-        </w:tc>
-        <w:tc>
-          <w:tcPr>
-            <w:tcW w:w="6385" w:type="dxa"/>
-          </w:tcPr>
-          <w:p>
-            <w:pPr>
-              <w:jc w:val="center"/>
-              <w:rPr>
-                <w:rFonts w:ascii="Times New Roman" w:hAnsi="Times New Roman" w:cs="Times New Roman"/>
-                <w:sz w:val="24"/>
-              </w:rPr>
-            </w:pPr>
-            <w:r>
-              <w:rPr>
-                <w:rFonts w:ascii="Times New Roman" w:hAnsi="Times New Roman" w:cs="Times New Roman"/>
-                <w:sz w:val="24"/>
-              </w:rPr>
-              <w:t>Interacts with the environment and chassis. The sensor pulses to find cans. Communicates to the chassis to determine direction of cans.</w:t>
-            </w:r>
-          </w:p>
-        </w:tc>
-      </w:tr>
-      <w:tr>
-        <w:tc>
-          <w:tcPr>
-            <w:tcW w:w="1075" w:type="dxa"/>
-          </w:tcPr>
-          <w:p>
-            <w:pPr>
-              <w:jc w:val="center"/>
-              <w:rPr>
-                <w:rFonts w:ascii="Times New Roman" w:hAnsi="Times New Roman" w:cs="Times New Roman"/>
-                <w:sz w:val="24"/>
-              </w:rPr>
-            </w:pPr>
-            <w:r>
-              <w:rPr>
-                <w:rFonts w:ascii="Times New Roman" w:hAnsi="Times New Roman" w:cs="Times New Roman"/>
-                <w:sz w:val="24"/>
-              </w:rPr>
-              <w:t>F</w:t>
-            </w:r>
-          </w:p>
-        </w:tc>
-        <w:tc>
-          <w:tcPr>
-            <w:tcW w:w="1890" w:type="dxa"/>
-          </w:tcPr>
-          <w:p>
-            <w:pPr>
-              <w:jc w:val="center"/>
-              <w:rPr>
-                <w:rFonts w:ascii="Times New Roman" w:hAnsi="Times New Roman" w:cs="Times New Roman"/>
-                <w:sz w:val="24"/>
-              </w:rPr>
-            </w:pPr>
-            <w:r>
-              <w:rPr>
-                <w:rFonts w:ascii="Times New Roman" w:hAnsi="Times New Roman" w:cs="Times New Roman"/>
-                <w:sz w:val="24"/>
-              </w:rPr>
-              <w:t>Claw</w:t>
-            </w:r>
-          </w:p>
-        </w:tc>
-        <w:tc>
-          <w:tcPr>
-            <w:tcW w:w="6385" w:type="dxa"/>
-          </w:tcPr>
-          <w:p>
-            <w:pPr>
-              <w:jc w:val="center"/>
-              <w:rPr>
-                <w:rFonts w:ascii="Times New Roman" w:hAnsi="Times New Roman" w:cs="Times New Roman"/>
-                <w:sz w:val="24"/>
-              </w:rPr>
-            </w:pPr>
-            <w:r>
-              <w:rPr>
-                <w:rFonts w:ascii="Times New Roman" w:hAnsi="Times New Roman" w:cs="Times New Roman"/>
-                <w:sz w:val="24"/>
-              </w:rPr>
-              <w:t>Interacts with can, used to remove can.</w:t>
-            </w:r>
-            <w:bookmarkStart w:id="0" w:name="_GoBack"/>
-            <w:bookmarkEnd w:id="0"/>
+          <w:p>
+            <w:pPr>
+              <w:jc w:val="center"/>
+              <w:rPr>
+                <w:rFonts w:ascii="Times New Roman" w:hAnsi="Times New Roman" w:cs="Times New Roman"/>
+                <w:sz w:val="24"/>
+              </w:rPr>
+            </w:pPr>
+            <w:r>
+              <w:rPr>
+                <w:rFonts w:ascii="Times New Roman" w:hAnsi="Times New Roman" w:cs="Times New Roman"/>
+                <w:sz w:val="24"/>
+              </w:rPr>
+              <w:t>(Can interface</w:t>
+            </w:r>
+          </w:p>
+        </w:tc>
+        <w:tc>
+          <w:tcPr>
+            <w:tcW w:w="6288" w:type="dxa"/>
+          </w:tcPr>
+          <w:p>
+            <w:pPr>
+              <w:jc w:val="center"/>
+              <w:rPr>
+                <w:rFonts w:ascii="Times New Roman" w:hAnsi="Times New Roman" w:cs="Times New Roman"/>
+                <w:sz w:val="24"/>
+              </w:rPr>
+            </w:pPr>
+            <w:r>
+              <w:rPr>
+                <w:rFonts w:ascii="Times New Roman" w:hAnsi="Times New Roman" w:cs="Times New Roman"/>
+                <w:sz w:val="24"/>
+              </w:rPr>
+              <w:t xml:space="preserve">Interacts with the environment and chassis. The sensor pulses </w:t>
+            </w:r>
+            <w:r>
+              <w:rPr>
+                <w:rFonts w:ascii="Times New Roman" w:hAnsi="Times New Roman" w:cs="Times New Roman"/>
+                <w:sz w:val="24"/>
+              </w:rPr>
+              <w:t xml:space="preserve">to find cans. If a can is detected it will </w:t>
+            </w:r>
           </w:p>
         </w:tc>
       </w:tr>
@@ -711,11 +910,47 @@
     </w:p>
     <w:p>
       <w:pPr>
-        <w:pStyle w:val="ListParagraph"/>
-        <w:numPr>
-          <w:ilvl w:val="0"/>
-          <w:numId w:val="1"/>
-        </w:numPr>
+        <w:jc w:val="center"/>
+        <w:rPr>
+          <w:rFonts w:ascii="Times New Roman" w:hAnsi="Times New Roman" w:cs="Times New Roman"/>
+          <w:sz w:val="24"/>
+        </w:rPr>
+      </w:pPr>
+    </w:p>
+    <w:p>
+      <w:pPr>
+        <w:jc w:val="center"/>
+        <w:rPr>
+          <w:rFonts w:ascii="Times New Roman" w:hAnsi="Times New Roman" w:cs="Times New Roman"/>
+          <w:sz w:val="24"/>
+        </w:rPr>
+      </w:pPr>
+      <w:r>
+        <w:rPr>
+          <w:rFonts w:ascii="Times New Roman" w:hAnsi="Times New Roman" w:cs="Times New Roman"/>
+          <w:sz w:val="24"/>
+        </w:rPr>
+        <w:t>Redux</w:t>
+      </w:r>
+    </w:p>
+    <w:p>
+      <w:pPr>
+        <w:jc w:val="center"/>
+        <w:rPr>
+          <w:rFonts w:ascii="Times New Roman" w:hAnsi="Times New Roman" w:cs="Times New Roman"/>
+          <w:sz w:val="24"/>
+        </w:rPr>
+      </w:pPr>
+      <w:r>
+        <w:rPr>
+          <w:rFonts w:ascii="Times New Roman" w:hAnsi="Times New Roman" w:cs="Times New Roman"/>
+          <w:sz w:val="24"/>
+        </w:rPr>
+        <w:t>//TODO: come up with states to think through it.</w:t>
+      </w:r>
+    </w:p>
+    <w:p>
+      <w:pPr>
         <w:jc w:val="both"/>
         <w:rPr>
           <w:rFonts w:ascii="Times New Roman" w:hAnsi="Times New Roman" w:cs="Times New Roman"/>
@@ -725,120 +960,912 @@
       <w:r>
         <w:rPr>
           <w:rFonts w:ascii="Times New Roman" w:hAnsi="Times New Roman" w:cs="Times New Roman"/>
+          <w:noProof/>
           <w:sz w:val="24"/>
         </w:rPr>
-        <w:t>The chassis</w:t>
+        <w:drawing>
+          <wp:inline distT="0" distB="0" distL="0" distR="0">
+            <wp:extent cx="5943600" cy="2995930"/>
+            <wp:effectExtent l="190500" t="190500" r="190500" b="185420"/>
+            <wp:docPr id="6" name="Picture 6"/>
+            <wp:cNvGraphicFramePr>
+              <a:graphicFrameLocks xmlns:a="http://schemas.openxmlformats.org/drawingml/2006/main" noChangeAspect="1"/>
+            </wp:cNvGraphicFramePr>
+            <a:graphic xmlns:a="http://schemas.openxmlformats.org/drawingml/2006/main">
+              <a:graphicData uri="http://schemas.openxmlformats.org/drawingml/2006/picture">
+                <pic:pic xmlns:pic="http://schemas.openxmlformats.org/drawingml/2006/picture">
+                  <pic:nvPicPr>
+                    <pic:cNvPr id="6" name="roverExternalSpecPic.png"/>
+                    <pic:cNvPicPr/>
+                  </pic:nvPicPr>
+                  <pic:blipFill>
+                    <a:blip r:embed="rId6">
+                      <a:extLst>
+                        <a:ext uri="{28A0092B-C50C-407E-A947-70E740481C1C}">
+                          <a14:useLocalDpi xmlns:a14="http://schemas.microsoft.com/office/drawing/2010/main" val="0"/>
+                        </a:ext>
+                      </a:extLst>
+                    </a:blip>
+                    <a:stretch>
+                      <a:fillRect/>
+                    </a:stretch>
+                  </pic:blipFill>
+                  <pic:spPr>
+                    <a:xfrm>
+                      <a:off x="0" y="0"/>
+                      <a:ext cx="5943600" cy="2995930"/>
+                    </a:xfrm>
+                    <a:prstGeom prst="rect">
+                      <a:avLst/>
+                    </a:prstGeom>
+                    <a:ln>
+                      <a:noFill/>
+                    </a:ln>
+                    <a:effectLst>
+                      <a:outerShdw blurRad="190500" algn="tl" rotWithShape="0">
+                        <a:srgbClr val="000000">
+                          <a:alpha val="70000"/>
+                        </a:srgbClr>
+                      </a:outerShdw>
+                    </a:effectLst>
+                  </pic:spPr>
+                </pic:pic>
+              </a:graphicData>
+            </a:graphic>
+          </wp:inline>
+        </w:drawing>
       </w:r>
     </w:p>
+    <w:tbl>
+      <w:tblPr>
+        <w:tblStyle w:val="TableGrid"/>
+        <w:tblW w:w="11340" w:type="dxa"/>
+        <w:tblInd w:w="-995" w:type="dxa"/>
+        <w:tblLook w:val="04A0" w:firstRow="1" w:lastRow="0" w:firstColumn="1" w:lastColumn="0" w:noHBand="0" w:noVBand="1"/>
+      </w:tblPr>
+      <w:tblGrid>
+        <w:gridCol w:w="1961"/>
+        <w:gridCol w:w="990"/>
+        <w:gridCol w:w="3079"/>
+        <w:gridCol w:w="5310"/>
+      </w:tblGrid>
+      <w:tr>
+        <w:tc>
+          <w:tcPr>
+            <w:tcW w:w="1961" w:type="dxa"/>
+          </w:tcPr>
+          <w:p>
+            <w:pPr>
+              <w:jc w:val="center"/>
+              <w:rPr>
+                <w:rFonts w:ascii="Times New Roman" w:hAnsi="Times New Roman" w:cs="Times New Roman"/>
+                <w:sz w:val="24"/>
+              </w:rPr>
+            </w:pPr>
+            <w:r>
+              <w:rPr>
+                <w:rFonts w:ascii="Times New Roman" w:hAnsi="Times New Roman" w:cs="Times New Roman"/>
+                <w:sz w:val="24"/>
+              </w:rPr>
+              <w:t>Interface</w:t>
+            </w:r>
+          </w:p>
+        </w:tc>
+        <w:tc>
+          <w:tcPr>
+            <w:tcW w:w="990" w:type="dxa"/>
+          </w:tcPr>
+          <w:p>
+            <w:pPr>
+              <w:jc w:val="center"/>
+              <w:rPr>
+                <w:rFonts w:ascii="Times New Roman" w:hAnsi="Times New Roman" w:cs="Times New Roman"/>
+                <w:sz w:val="24"/>
+              </w:rPr>
+            </w:pPr>
+            <w:r>
+              <w:rPr>
+                <w:rFonts w:ascii="Times New Roman" w:hAnsi="Times New Roman" w:cs="Times New Roman"/>
+                <w:sz w:val="24"/>
+              </w:rPr>
+              <w:t>Ids</w:t>
+            </w:r>
+          </w:p>
+        </w:tc>
+        <w:tc>
+          <w:tcPr>
+            <w:tcW w:w="3079" w:type="dxa"/>
+          </w:tcPr>
+          <w:p>
+            <w:pPr>
+              <w:jc w:val="center"/>
+              <w:rPr>
+                <w:rFonts w:ascii="Times New Roman" w:hAnsi="Times New Roman" w:cs="Times New Roman"/>
+                <w:sz w:val="24"/>
+              </w:rPr>
+            </w:pPr>
+            <w:r>
+              <w:rPr>
+                <w:rFonts w:ascii="Times New Roman" w:hAnsi="Times New Roman" w:cs="Times New Roman"/>
+                <w:sz w:val="24"/>
+              </w:rPr>
+              <w:t>Id Locations</w:t>
+            </w:r>
+          </w:p>
+        </w:tc>
+        <w:tc>
+          <w:tcPr>
+            <w:tcW w:w="5310" w:type="dxa"/>
+          </w:tcPr>
+          <w:p>
+            <w:pPr>
+              <w:jc w:val="center"/>
+              <w:rPr>
+                <w:rFonts w:ascii="Times New Roman" w:hAnsi="Times New Roman" w:cs="Times New Roman"/>
+                <w:sz w:val="24"/>
+              </w:rPr>
+            </w:pPr>
+            <w:r>
+              <w:rPr>
+                <w:rFonts w:ascii="Times New Roman" w:hAnsi="Times New Roman" w:cs="Times New Roman"/>
+                <w:sz w:val="24"/>
+              </w:rPr>
+              <w:t>Function and Events</w:t>
+            </w:r>
+          </w:p>
+        </w:tc>
+      </w:tr>
+      <w:tr>
+        <w:tc>
+          <w:tcPr>
+            <w:tcW w:w="1961" w:type="dxa"/>
+            <w:vMerge w:val="restart"/>
+          </w:tcPr>
+          <w:p>
+            <w:pPr>
+              <w:jc w:val="center"/>
+              <w:rPr>
+                <w:rFonts w:ascii="Times New Roman" w:hAnsi="Times New Roman" w:cs="Times New Roman"/>
+                <w:sz w:val="24"/>
+              </w:rPr>
+            </w:pPr>
+            <w:r>
+              <w:rPr>
+                <w:rFonts w:ascii="Times New Roman" w:hAnsi="Times New Roman" w:cs="Times New Roman"/>
+                <w:sz w:val="24"/>
+              </w:rPr>
+              <w:t>Martian Interface</w:t>
+            </w:r>
+          </w:p>
+        </w:tc>
+        <w:tc>
+          <w:tcPr>
+            <w:tcW w:w="990" w:type="dxa"/>
+          </w:tcPr>
+          <w:p>
+            <w:pPr>
+              <w:jc w:val="center"/>
+              <w:rPr>
+                <w:rFonts w:ascii="Times New Roman" w:hAnsi="Times New Roman" w:cs="Times New Roman"/>
+                <w:sz w:val="24"/>
+              </w:rPr>
+            </w:pPr>
+            <w:r>
+              <w:rPr>
+                <w:rFonts w:ascii="Times New Roman" w:hAnsi="Times New Roman" w:cs="Times New Roman"/>
+                <w:sz w:val="24"/>
+              </w:rPr>
+              <w:t>A</w:t>
+            </w:r>
+          </w:p>
+          <w:p>
+            <w:pPr>
+              <w:jc w:val="center"/>
+              <w:rPr>
+                <w:rFonts w:ascii="Times New Roman" w:hAnsi="Times New Roman" w:cs="Times New Roman"/>
+                <w:sz w:val="24"/>
+              </w:rPr>
+            </w:pPr>
+            <w:r>
+              <w:rPr>
+                <w:rFonts w:ascii="Times New Roman" w:hAnsi="Times New Roman" w:cs="Times New Roman"/>
+                <w:sz w:val="24"/>
+              </w:rPr>
+              <w:t>(display system)</w:t>
+            </w:r>
+          </w:p>
+        </w:tc>
+        <w:tc>
+          <w:tcPr>
+            <w:tcW w:w="3079" w:type="dxa"/>
+          </w:tcPr>
+          <w:p>
+            <w:pPr>
+              <w:rPr>
+                <w:rFonts w:ascii="Times New Roman" w:hAnsi="Times New Roman" w:cs="Times New Roman"/>
+                <w:sz w:val="24"/>
+              </w:rPr>
+            </w:pPr>
+            <w:r>
+              <w:rPr>
+                <w:rFonts w:ascii="Times New Roman" w:hAnsi="Times New Roman" w:cs="Times New Roman"/>
+                <w:sz w:val="24"/>
+              </w:rPr>
+              <w:t xml:space="preserve">Located at the </w:t>
+            </w:r>
+            <w:r>
+              <w:rPr>
+                <w:rFonts w:ascii="Times New Roman" w:hAnsi="Times New Roman" w:cs="Times New Roman"/>
+                <w:sz w:val="24"/>
+              </w:rPr>
+              <w:t>at the t</w:t>
+            </w:r>
+            <w:r>
+              <w:rPr>
+                <w:rFonts w:ascii="Times New Roman" w:hAnsi="Times New Roman" w:cs="Times New Roman"/>
+                <w:sz w:val="24"/>
+              </w:rPr>
+              <w:t xml:space="preserve">op of the robot </w:t>
+            </w:r>
+            <w:r>
+              <w:rPr>
+                <w:rFonts w:ascii="Times New Roman" w:hAnsi="Times New Roman" w:cs="Times New Roman"/>
+                <w:sz w:val="24"/>
+              </w:rPr>
+              <w:t>near the</w:t>
+            </w:r>
+            <w:r>
+              <w:rPr>
+                <w:rFonts w:ascii="Times New Roman" w:hAnsi="Times New Roman" w:cs="Times New Roman"/>
+                <w:sz w:val="24"/>
+              </w:rPr>
+              <w:t xml:space="preserve"> front facing the</w:t>
+            </w:r>
+            <w:r>
+              <w:rPr>
+                <w:rFonts w:ascii="Times New Roman" w:hAnsi="Times New Roman" w:cs="Times New Roman"/>
+                <w:sz w:val="24"/>
+              </w:rPr>
+              <w:t xml:space="preserve"> sky, i</w:t>
+            </w:r>
+            <w:r>
+              <w:rPr>
+                <w:rFonts w:ascii="Times New Roman" w:hAnsi="Times New Roman" w:cs="Times New Roman"/>
+                <w:sz w:val="24"/>
+              </w:rPr>
+              <w:t>ts above B</w:t>
+            </w:r>
+            <w:r>
+              <w:rPr>
+                <w:rFonts w:ascii="Times New Roman" w:hAnsi="Times New Roman" w:cs="Times New Roman"/>
+                <w:sz w:val="24"/>
+              </w:rPr>
+              <w:t>.</w:t>
+            </w:r>
+          </w:p>
+        </w:tc>
+        <w:tc>
+          <w:tcPr>
+            <w:tcW w:w="5310" w:type="dxa"/>
+          </w:tcPr>
+          <w:p>
+            <w:pPr>
+              <w:rPr>
+                <w:rFonts w:ascii="Times New Roman" w:hAnsi="Times New Roman" w:cs="Times New Roman"/>
+                <w:sz w:val="24"/>
+              </w:rPr>
+            </w:pPr>
+            <w:r>
+              <w:rPr>
+                <w:rFonts w:ascii="Times New Roman" w:hAnsi="Times New Roman" w:cs="Times New Roman"/>
+                <w:sz w:val="24"/>
+              </w:rPr>
+              <w:t>On Ground interface detection:</w:t>
+            </w:r>
+          </w:p>
+          <w:p>
+            <w:pPr>
+              <w:pStyle w:val="ListParagraph"/>
+              <w:numPr>
+                <w:ilvl w:val="0"/>
+                <w:numId w:val="8"/>
+              </w:numPr>
+              <w:rPr>
+                <w:rFonts w:ascii="Times New Roman" w:hAnsi="Times New Roman" w:cs="Times New Roman"/>
+                <w:sz w:val="24"/>
+              </w:rPr>
+            </w:pPr>
+            <w:r>
+              <w:rPr>
+                <w:rFonts w:ascii="Times New Roman" w:hAnsi="Times New Roman" w:cs="Times New Roman"/>
+                <w:sz w:val="24"/>
+              </w:rPr>
+              <w:t>Displays can removal data</w:t>
+            </w:r>
+          </w:p>
+          <w:p>
+            <w:pPr>
+              <w:pStyle w:val="ListParagraph"/>
+              <w:numPr>
+                <w:ilvl w:val="0"/>
+                <w:numId w:val="8"/>
+              </w:numPr>
+              <w:rPr>
+                <w:rFonts w:ascii="Times New Roman" w:hAnsi="Times New Roman" w:cs="Times New Roman"/>
+                <w:sz w:val="24"/>
+              </w:rPr>
+            </w:pPr>
+            <w:r>
+              <w:rPr>
+                <w:rFonts w:ascii="Times New Roman" w:hAnsi="Times New Roman" w:cs="Times New Roman"/>
+                <w:sz w:val="24"/>
+              </w:rPr>
+              <w:t>Displays the distance the can was pushed and the time it took for removal</w:t>
+            </w:r>
+          </w:p>
+        </w:tc>
+      </w:tr>
+      <w:tr>
+        <w:tc>
+          <w:tcPr>
+            <w:tcW w:w="1961" w:type="dxa"/>
+            <w:vMerge/>
+          </w:tcPr>
+          <w:p>
+            <w:pPr>
+              <w:jc w:val="center"/>
+              <w:rPr>
+                <w:rFonts w:ascii="Times New Roman" w:hAnsi="Times New Roman" w:cs="Times New Roman"/>
+                <w:sz w:val="24"/>
+              </w:rPr>
+            </w:pPr>
+          </w:p>
+        </w:tc>
+        <w:tc>
+          <w:tcPr>
+            <w:tcW w:w="990" w:type="dxa"/>
+          </w:tcPr>
+          <w:p>
+            <w:pPr>
+              <w:jc w:val="center"/>
+              <w:rPr>
+                <w:rFonts w:ascii="Times New Roman" w:hAnsi="Times New Roman" w:cs="Times New Roman"/>
+                <w:sz w:val="24"/>
+              </w:rPr>
+            </w:pPr>
+            <w:r>
+              <w:rPr>
+                <w:rFonts w:ascii="Times New Roman" w:hAnsi="Times New Roman" w:cs="Times New Roman"/>
+                <w:sz w:val="24"/>
+              </w:rPr>
+              <w:t>B</w:t>
+            </w:r>
+            <w:r>
+              <w:rPr>
+                <w:rFonts w:ascii="Times New Roman" w:hAnsi="Times New Roman" w:cs="Times New Roman"/>
+                <w:sz w:val="24"/>
+              </w:rPr>
+              <w:t xml:space="preserve"> (sound system)</w:t>
+            </w:r>
+          </w:p>
+        </w:tc>
+        <w:tc>
+          <w:tcPr>
+            <w:tcW w:w="3079" w:type="dxa"/>
+          </w:tcPr>
+          <w:p>
+            <w:pPr>
+              <w:rPr>
+                <w:rFonts w:ascii="Times New Roman" w:hAnsi="Times New Roman" w:cs="Times New Roman"/>
+                <w:sz w:val="24"/>
+              </w:rPr>
+            </w:pPr>
+            <w:r>
+              <w:rPr>
+                <w:rFonts w:ascii="Times New Roman" w:hAnsi="Times New Roman" w:cs="Times New Roman"/>
+                <w:sz w:val="24"/>
+              </w:rPr>
+              <w:t>Located at the top of the robot between A and E facing towards the sky.</w:t>
+            </w:r>
+          </w:p>
+        </w:tc>
+        <w:tc>
+          <w:tcPr>
+            <w:tcW w:w="5310" w:type="dxa"/>
+          </w:tcPr>
+          <w:p>
+            <w:pPr>
+              <w:jc w:val="center"/>
+              <w:rPr>
+                <w:rFonts w:ascii="Times New Roman" w:hAnsi="Times New Roman" w:cs="Times New Roman"/>
+                <w:sz w:val="24"/>
+              </w:rPr>
+            </w:pPr>
+            <w:r>
+              <w:rPr>
+                <w:rFonts w:ascii="Times New Roman" w:hAnsi="Times New Roman" w:cs="Times New Roman"/>
+                <w:sz w:val="24"/>
+              </w:rPr>
+              <w:t>Produce noise to notify Martians based on an event</w:t>
+            </w:r>
+            <w:r>
+              <w:rPr>
+                <w:rFonts w:ascii="Times New Roman" w:hAnsi="Times New Roman" w:cs="Times New Roman"/>
+                <w:sz w:val="24"/>
+              </w:rPr>
+              <w:t>.</w:t>
+            </w:r>
+          </w:p>
+          <w:p>
+            <w:pPr>
+              <w:pStyle w:val="ListParagraph"/>
+              <w:numPr>
+                <w:ilvl w:val="0"/>
+                <w:numId w:val="7"/>
+              </w:numPr>
+              <w:rPr>
+                <w:rFonts w:ascii="Times New Roman" w:hAnsi="Times New Roman" w:cs="Times New Roman"/>
+                <w:sz w:val="24"/>
+              </w:rPr>
+            </w:pPr>
+          </w:p>
+          <w:p>
+            <w:pPr>
+              <w:rPr>
+                <w:rFonts w:ascii="Times New Roman" w:hAnsi="Times New Roman" w:cs="Times New Roman"/>
+                <w:sz w:val="24"/>
+              </w:rPr>
+            </w:pPr>
+            <w:r>
+              <w:rPr>
+                <w:rFonts w:ascii="Times New Roman" w:hAnsi="Times New Roman" w:cs="Times New Roman"/>
+                <w:sz w:val="24"/>
+              </w:rPr>
+              <w:t xml:space="preserve">The sound system plays a tone at a High pitch when the wheels are turning counterclockwise. It also will play a tone at Low pitch when the wheels are turning </w:t>
+            </w:r>
+            <w:r>
+              <w:rPr>
+                <w:rFonts w:ascii="Times New Roman" w:hAnsi="Times New Roman" w:cs="Times New Roman"/>
+                <w:sz w:val="24"/>
+              </w:rPr>
+              <w:t>clockwise</w:t>
+            </w:r>
+            <w:r>
+              <w:rPr>
+                <w:rFonts w:ascii="Times New Roman" w:hAnsi="Times New Roman" w:cs="Times New Roman"/>
+                <w:sz w:val="24"/>
+              </w:rPr>
+              <w:t>.</w:t>
+            </w:r>
+            <w:r>
+              <w:rPr>
+                <w:rFonts w:ascii="Times New Roman" w:hAnsi="Times New Roman" w:cs="Times New Roman"/>
+                <w:sz w:val="24"/>
+              </w:rPr>
+              <w:t xml:space="preserve"> When</w:t>
+            </w:r>
+            <w:bookmarkStart w:id="0" w:name="_GoBack"/>
+            <w:bookmarkEnd w:id="0"/>
+            <w:r>
+              <w:rPr>
+                <w:rFonts w:ascii="Times New Roman" w:hAnsi="Times New Roman" w:cs="Times New Roman"/>
+                <w:sz w:val="24"/>
+              </w:rPr>
+              <w:t xml:space="preserve"> the Push sensor is </w:t>
+            </w:r>
+            <w:proofErr w:type="gramStart"/>
+            <w:r>
+              <w:rPr>
+                <w:rFonts w:ascii="Times New Roman" w:hAnsi="Times New Roman" w:cs="Times New Roman"/>
+                <w:sz w:val="24"/>
+              </w:rPr>
+              <w:t>pressed</w:t>
+            </w:r>
+            <w:proofErr w:type="gramEnd"/>
+            <w:r>
+              <w:rPr>
+                <w:rFonts w:ascii="Times New Roman" w:hAnsi="Times New Roman" w:cs="Times New Roman"/>
+                <w:sz w:val="24"/>
+              </w:rPr>
+              <w:t xml:space="preserve"> t</w:t>
+            </w:r>
+            <w:r>
+              <w:rPr>
+                <w:rFonts w:ascii="Times New Roman" w:hAnsi="Times New Roman" w:cs="Times New Roman"/>
+                <w:sz w:val="24"/>
+              </w:rPr>
+              <w:t>will play a Medium pitched tone.</w:t>
+            </w:r>
+          </w:p>
+        </w:tc>
+      </w:tr>
+      <w:tr>
+        <w:trPr>
+          <w:trHeight w:val="70"/>
+        </w:trPr>
+        <w:tc>
+          <w:tcPr>
+            <w:tcW w:w="1961" w:type="dxa"/>
+            <w:vMerge w:val="restart"/>
+          </w:tcPr>
+          <w:p>
+            <w:pPr>
+              <w:jc w:val="center"/>
+              <w:rPr>
+                <w:rFonts w:ascii="Times New Roman" w:hAnsi="Times New Roman" w:cs="Times New Roman"/>
+                <w:sz w:val="24"/>
+              </w:rPr>
+            </w:pPr>
+            <w:r>
+              <w:rPr>
+                <w:rFonts w:ascii="Times New Roman" w:hAnsi="Times New Roman" w:cs="Times New Roman"/>
+                <w:sz w:val="24"/>
+              </w:rPr>
+              <w:t>Ground Interface</w:t>
+            </w:r>
+          </w:p>
+        </w:tc>
+        <w:tc>
+          <w:tcPr>
+            <w:tcW w:w="990" w:type="dxa"/>
+          </w:tcPr>
+          <w:p>
+            <w:pPr>
+              <w:jc w:val="center"/>
+              <w:rPr>
+                <w:rFonts w:ascii="Times New Roman" w:hAnsi="Times New Roman" w:cs="Times New Roman"/>
+                <w:sz w:val="24"/>
+              </w:rPr>
+            </w:pPr>
+            <w:r>
+              <w:rPr>
+                <w:rFonts w:ascii="Times New Roman" w:hAnsi="Times New Roman" w:cs="Times New Roman"/>
+                <w:sz w:val="24"/>
+              </w:rPr>
+              <w:t>C</w:t>
+            </w:r>
+          </w:p>
+        </w:tc>
+        <w:tc>
+          <w:tcPr>
+            <w:tcW w:w="3079" w:type="dxa"/>
+          </w:tcPr>
+          <w:p>
+            <w:pPr>
+              <w:rPr>
+                <w:rFonts w:ascii="Times New Roman" w:hAnsi="Times New Roman" w:cs="Times New Roman"/>
+                <w:sz w:val="24"/>
+              </w:rPr>
+            </w:pPr>
+            <w:r>
+              <w:rPr>
+                <w:rFonts w:ascii="Times New Roman" w:hAnsi="Times New Roman" w:cs="Times New Roman"/>
+                <w:sz w:val="24"/>
+              </w:rPr>
+              <w:t>Located at the bottom front corner on the rover, to the corresponding side of the view touching the ground. Adjacent to D.</w:t>
+            </w:r>
+          </w:p>
+        </w:tc>
+        <w:tc>
+          <w:tcPr>
+            <w:tcW w:w="5310" w:type="dxa"/>
+          </w:tcPr>
+          <w:p>
+            <w:pPr>
+              <w:rPr>
+                <w:rFonts w:ascii="Times New Roman" w:hAnsi="Times New Roman" w:cs="Times New Roman"/>
+                <w:sz w:val="24"/>
+              </w:rPr>
+            </w:pPr>
+          </w:p>
+        </w:tc>
+      </w:tr>
+      <w:tr>
+        <w:tc>
+          <w:tcPr>
+            <w:tcW w:w="1961" w:type="dxa"/>
+            <w:vMerge/>
+          </w:tcPr>
+          <w:p>
+            <w:pPr>
+              <w:jc w:val="center"/>
+              <w:rPr>
+                <w:rFonts w:ascii="Times New Roman" w:hAnsi="Times New Roman" w:cs="Times New Roman"/>
+                <w:sz w:val="24"/>
+              </w:rPr>
+            </w:pPr>
+          </w:p>
+        </w:tc>
+        <w:tc>
+          <w:tcPr>
+            <w:tcW w:w="990" w:type="dxa"/>
+          </w:tcPr>
+          <w:p>
+            <w:pPr>
+              <w:jc w:val="center"/>
+              <w:rPr>
+                <w:rFonts w:ascii="Times New Roman" w:hAnsi="Times New Roman" w:cs="Times New Roman"/>
+                <w:sz w:val="24"/>
+              </w:rPr>
+            </w:pPr>
+            <w:r>
+              <w:rPr>
+                <w:rFonts w:ascii="Times New Roman" w:hAnsi="Times New Roman" w:cs="Times New Roman"/>
+                <w:sz w:val="24"/>
+              </w:rPr>
+              <w:t>C1</w:t>
+            </w:r>
+          </w:p>
+        </w:tc>
+        <w:tc>
+          <w:tcPr>
+            <w:tcW w:w="3079" w:type="dxa"/>
+          </w:tcPr>
+          <w:p>
+            <w:pPr>
+              <w:rPr>
+                <w:rFonts w:ascii="Times New Roman" w:hAnsi="Times New Roman" w:cs="Times New Roman"/>
+                <w:sz w:val="24"/>
+              </w:rPr>
+            </w:pPr>
+            <w:r>
+              <w:rPr>
+                <w:rFonts w:ascii="Times New Roman" w:hAnsi="Times New Roman" w:cs="Times New Roman"/>
+                <w:sz w:val="24"/>
+              </w:rPr>
+              <w:t xml:space="preserve">Located toward the back of the rover </w:t>
+            </w:r>
+            <w:r>
+              <w:rPr>
+                <w:rFonts w:ascii="Times New Roman" w:hAnsi="Times New Roman" w:cs="Times New Roman"/>
+                <w:sz w:val="24"/>
+              </w:rPr>
+              <w:t>aligned to be centered with the front wheels</w:t>
+            </w:r>
+            <w:r>
+              <w:rPr>
+                <w:rFonts w:ascii="Times New Roman" w:hAnsi="Times New Roman" w:cs="Times New Roman"/>
+                <w:sz w:val="24"/>
+              </w:rPr>
+              <w:t>.</w:t>
+            </w:r>
+          </w:p>
+        </w:tc>
+        <w:tc>
+          <w:tcPr>
+            <w:tcW w:w="5310" w:type="dxa"/>
+          </w:tcPr>
+          <w:p>
+            <w:pPr>
+              <w:pStyle w:val="ListParagraph"/>
+              <w:rPr>
+                <w:rFonts w:ascii="Times New Roman" w:hAnsi="Times New Roman" w:cs="Times New Roman"/>
+                <w:sz w:val="24"/>
+              </w:rPr>
+            </w:pPr>
+          </w:p>
+        </w:tc>
+      </w:tr>
+      <w:tr>
+        <w:tc>
+          <w:tcPr>
+            <w:tcW w:w="1961" w:type="dxa"/>
+            <w:vMerge/>
+          </w:tcPr>
+          <w:p>
+            <w:pPr>
+              <w:jc w:val="center"/>
+              <w:rPr>
+                <w:rFonts w:ascii="Times New Roman" w:hAnsi="Times New Roman" w:cs="Times New Roman"/>
+                <w:sz w:val="24"/>
+              </w:rPr>
+            </w:pPr>
+          </w:p>
+        </w:tc>
+        <w:tc>
+          <w:tcPr>
+            <w:tcW w:w="990" w:type="dxa"/>
+          </w:tcPr>
+          <w:p>
+            <w:pPr>
+              <w:jc w:val="center"/>
+              <w:rPr>
+                <w:rFonts w:ascii="Times New Roman" w:hAnsi="Times New Roman" w:cs="Times New Roman"/>
+                <w:sz w:val="24"/>
+              </w:rPr>
+            </w:pPr>
+            <w:r>
+              <w:rPr>
+                <w:rFonts w:ascii="Times New Roman" w:hAnsi="Times New Roman" w:cs="Times New Roman"/>
+                <w:sz w:val="24"/>
+              </w:rPr>
+              <w:t>D</w:t>
+            </w:r>
+          </w:p>
+        </w:tc>
+        <w:tc>
+          <w:tcPr>
+            <w:tcW w:w="3079" w:type="dxa"/>
+          </w:tcPr>
+          <w:p>
+            <w:pPr>
+              <w:rPr>
+                <w:rFonts w:ascii="Times New Roman" w:hAnsi="Times New Roman" w:cs="Times New Roman"/>
+                <w:sz w:val="24"/>
+              </w:rPr>
+            </w:pPr>
+            <w:r>
+              <w:rPr>
+                <w:rFonts w:ascii="Times New Roman" w:hAnsi="Times New Roman" w:cs="Times New Roman"/>
+                <w:sz w:val="24"/>
+              </w:rPr>
+              <w:t xml:space="preserve">Located </w:t>
+            </w:r>
+            <w:r>
+              <w:rPr>
+                <w:rFonts w:ascii="Times New Roman" w:hAnsi="Times New Roman" w:cs="Times New Roman"/>
+                <w:sz w:val="24"/>
+              </w:rPr>
+              <w:t>at the front of the rover below the claw(F) adjacent to C, facing the ground.</w:t>
+            </w:r>
+          </w:p>
+        </w:tc>
+        <w:tc>
+          <w:tcPr>
+            <w:tcW w:w="5310" w:type="dxa"/>
+          </w:tcPr>
+          <w:p>
+            <w:pPr>
+              <w:pStyle w:val="ListParagraph"/>
+              <w:rPr>
+                <w:rFonts w:ascii="Times New Roman" w:hAnsi="Times New Roman" w:cs="Times New Roman"/>
+                <w:sz w:val="24"/>
+              </w:rPr>
+            </w:pPr>
+          </w:p>
+        </w:tc>
+      </w:tr>
+      <w:tr>
+        <w:tc>
+          <w:tcPr>
+            <w:tcW w:w="1961" w:type="dxa"/>
+            <w:vMerge w:val="restart"/>
+          </w:tcPr>
+          <w:p>
+            <w:pPr>
+              <w:jc w:val="center"/>
+              <w:rPr>
+                <w:rFonts w:ascii="Times New Roman" w:hAnsi="Times New Roman" w:cs="Times New Roman"/>
+                <w:sz w:val="24"/>
+              </w:rPr>
+            </w:pPr>
+            <w:r>
+              <w:rPr>
+                <w:rFonts w:ascii="Times New Roman" w:hAnsi="Times New Roman" w:cs="Times New Roman"/>
+                <w:sz w:val="24"/>
+              </w:rPr>
+              <w:t>Can Interface</w:t>
+            </w:r>
+          </w:p>
+        </w:tc>
+        <w:tc>
+          <w:tcPr>
+            <w:tcW w:w="990" w:type="dxa"/>
+          </w:tcPr>
+          <w:p>
+            <w:pPr>
+              <w:jc w:val="center"/>
+              <w:rPr>
+                <w:rFonts w:ascii="Times New Roman" w:hAnsi="Times New Roman" w:cs="Times New Roman"/>
+                <w:sz w:val="24"/>
+              </w:rPr>
+            </w:pPr>
+            <w:r>
+              <w:rPr>
+                <w:rFonts w:ascii="Times New Roman" w:hAnsi="Times New Roman" w:cs="Times New Roman"/>
+                <w:sz w:val="24"/>
+              </w:rPr>
+              <w:t>F</w:t>
+            </w:r>
+          </w:p>
+        </w:tc>
+        <w:tc>
+          <w:tcPr>
+            <w:tcW w:w="3079" w:type="dxa"/>
+          </w:tcPr>
+          <w:p>
+            <w:pPr>
+              <w:rPr>
+                <w:rFonts w:ascii="Times New Roman" w:hAnsi="Times New Roman" w:cs="Times New Roman"/>
+                <w:sz w:val="24"/>
+              </w:rPr>
+            </w:pPr>
+          </w:p>
+        </w:tc>
+        <w:tc>
+          <w:tcPr>
+            <w:tcW w:w="5310" w:type="dxa"/>
+          </w:tcPr>
+          <w:p>
+            <w:pPr>
+              <w:rPr>
+                <w:rFonts w:ascii="Times New Roman" w:hAnsi="Times New Roman" w:cs="Times New Roman"/>
+                <w:sz w:val="24"/>
+              </w:rPr>
+            </w:pPr>
+          </w:p>
+        </w:tc>
+      </w:tr>
+      <w:tr>
+        <w:trPr>
+          <w:trHeight w:val="215"/>
+        </w:trPr>
+        <w:tc>
+          <w:tcPr>
+            <w:tcW w:w="1961" w:type="dxa"/>
+            <w:vMerge/>
+          </w:tcPr>
+          <w:p>
+            <w:pPr>
+              <w:jc w:val="center"/>
+              <w:rPr>
+                <w:rFonts w:ascii="Times New Roman" w:hAnsi="Times New Roman" w:cs="Times New Roman"/>
+                <w:sz w:val="24"/>
+              </w:rPr>
+            </w:pPr>
+          </w:p>
+        </w:tc>
+        <w:tc>
+          <w:tcPr>
+            <w:tcW w:w="990" w:type="dxa"/>
+          </w:tcPr>
+          <w:p>
+            <w:pPr>
+              <w:jc w:val="center"/>
+              <w:rPr>
+                <w:rFonts w:ascii="Times New Roman" w:hAnsi="Times New Roman" w:cs="Times New Roman"/>
+                <w:sz w:val="24"/>
+              </w:rPr>
+            </w:pPr>
+            <w:r>
+              <w:rPr>
+                <w:rFonts w:ascii="Times New Roman" w:hAnsi="Times New Roman" w:cs="Times New Roman"/>
+                <w:sz w:val="24"/>
+              </w:rPr>
+              <w:t>G</w:t>
+            </w:r>
+          </w:p>
+        </w:tc>
+        <w:tc>
+          <w:tcPr>
+            <w:tcW w:w="3079" w:type="dxa"/>
+          </w:tcPr>
+          <w:p>
+            <w:pPr>
+              <w:rPr>
+                <w:rFonts w:ascii="Times New Roman" w:hAnsi="Times New Roman" w:cs="Times New Roman"/>
+                <w:sz w:val="24"/>
+              </w:rPr>
+            </w:pPr>
+          </w:p>
+        </w:tc>
+        <w:tc>
+          <w:tcPr>
+            <w:tcW w:w="5310" w:type="dxa"/>
+          </w:tcPr>
+          <w:p>
+            <w:pPr>
+              <w:rPr>
+                <w:rFonts w:ascii="Times New Roman" w:hAnsi="Times New Roman" w:cs="Times New Roman"/>
+                <w:sz w:val="24"/>
+              </w:rPr>
+            </w:pPr>
+          </w:p>
+        </w:tc>
+      </w:tr>
+    </w:tbl>
     <w:p>
       <w:pPr>
-        <w:pStyle w:val="ListParagraph"/>
-        <w:numPr>
-          <w:ilvl w:val="0"/>
-          <w:numId w:val="1"/>
-        </w:numPr>
-        <w:jc w:val="both"/>
-        <w:rPr>
-          <w:rFonts w:ascii="Times New Roman" w:hAnsi="Times New Roman" w:cs="Times New Roman"/>
-          <w:sz w:val="24"/>
-        </w:rPr>
-      </w:pPr>
-      <w:r>
-        <w:rPr>
-          <w:rFonts w:ascii="Times New Roman" w:hAnsi="Times New Roman" w:cs="Times New Roman"/>
-          <w:sz w:val="24"/>
-        </w:rPr>
-        <w:t>The wheels</w:t>
-      </w:r>
-    </w:p>
-    <w:p>
-      <w:pPr>
-        <w:pStyle w:val="ListParagraph"/>
-        <w:numPr>
-          <w:ilvl w:val="0"/>
-          <w:numId w:val="1"/>
-        </w:numPr>
-        <w:jc w:val="both"/>
-        <w:rPr>
-          <w:rFonts w:ascii="Times New Roman" w:hAnsi="Times New Roman" w:cs="Times New Roman"/>
-          <w:sz w:val="24"/>
-        </w:rPr>
-      </w:pPr>
-      <w:r>
-        <w:rPr>
-          <w:rFonts w:ascii="Times New Roman" w:hAnsi="Times New Roman" w:cs="Times New Roman"/>
-          <w:sz w:val="24"/>
-        </w:rPr>
-        <w:t>The push sensor</w:t>
-      </w:r>
-    </w:p>
-    <w:p>
-      <w:pPr>
-        <w:pStyle w:val="ListParagraph"/>
-        <w:numPr>
-          <w:ilvl w:val="0"/>
-          <w:numId w:val="1"/>
-        </w:numPr>
-        <w:jc w:val="both"/>
-        <w:rPr>
-          <w:rFonts w:ascii="Times New Roman" w:hAnsi="Times New Roman" w:cs="Times New Roman"/>
-          <w:sz w:val="24"/>
-        </w:rPr>
-      </w:pPr>
-      <w:r>
-        <w:rPr>
-          <w:rFonts w:ascii="Times New Roman" w:hAnsi="Times New Roman" w:cs="Times New Roman"/>
-          <w:sz w:val="24"/>
-        </w:rPr>
-        <w:t>Light sensor</w:t>
-      </w:r>
-    </w:p>
-    <w:p>
-      <w:pPr>
-        <w:pStyle w:val="ListParagraph"/>
-        <w:numPr>
-          <w:ilvl w:val="0"/>
-          <w:numId w:val="1"/>
-        </w:numPr>
-        <w:jc w:val="both"/>
-        <w:rPr>
-          <w:rFonts w:ascii="Times New Roman" w:hAnsi="Times New Roman" w:cs="Times New Roman"/>
-          <w:sz w:val="24"/>
-        </w:rPr>
-      </w:pPr>
-      <w:r>
-        <w:rPr>
-          <w:rFonts w:ascii="Times New Roman" w:hAnsi="Times New Roman" w:cs="Times New Roman"/>
-          <w:sz w:val="24"/>
-        </w:rPr>
-        <w:lastRenderedPageBreak/>
-        <w:t>Sonar sensor</w:t>
-      </w:r>
-    </w:p>
-    <w:p>
-      <w:pPr>
-        <w:pStyle w:val="ListParagraph"/>
-        <w:numPr>
-          <w:ilvl w:val="0"/>
-          <w:numId w:val="1"/>
-        </w:numPr>
-        <w:jc w:val="both"/>
-        <w:rPr>
-          <w:rFonts w:ascii="Times New Roman" w:hAnsi="Times New Roman" w:cs="Times New Roman"/>
-          <w:sz w:val="24"/>
-        </w:rPr>
-      </w:pPr>
-      <w:r>
-        <w:rPr>
-          <w:rFonts w:ascii="Times New Roman" w:hAnsi="Times New Roman" w:cs="Times New Roman"/>
-          <w:sz w:val="24"/>
-        </w:rPr>
-        <w:t>The claw</w:t>
-      </w:r>
-    </w:p>
-    <w:p>
-      <w:pPr>
-        <w:pStyle w:val="ListParagraph"/>
         <w:jc w:val="both"/>
         <w:rPr>
           <w:rFonts w:ascii="Times New Roman" w:hAnsi="Times New Roman" w:cs="Times New Roman"/>
@@ -859,6 +1886,264 @@
 <file path=word/numbering.xml><?xml version="1.0" encoding="utf-8"?>
 <w:numbering xmlns:wpc="http://schemas.microsoft.com/office/word/2010/wordprocessingCanvas" xmlns:cx="http://schemas.microsoft.com/office/drawing/2014/chartex" xmlns:cx1="http://schemas.microsoft.com/office/drawing/2015/9/8/chartex" xmlns:cx2="http://schemas.microsoft.com/office/drawing/2015/10/21/chartex" xmlns:cx3="http://schemas.microsoft.com/office/drawing/2016/5/9/chartex" xmlns:cx4="http://schemas.microsoft.com/office/drawing/2016/5/10/chartex" xmlns:cx5="http://schemas.microsoft.com/office/drawing/2016/5/11/chartex" xmlns:mc="http://schemas.openxmlformats.org/markup-compatibility/2006" xmlns:o="urn:schemas-microsoft-com:office:office" xmlns:r="http://schemas.openxmlformats.org/officeDocument/2006/relationships" xmlns:m="http://schemas.openxmlformats.org/officeDocument/2006/math" xmlns:v="urn:schemas-microsoft-com:vml" xmlns:wp14="http://schemas.microsoft.com/office/word/2010/wordprocessingDrawing" xmlns:wp="http://schemas.openxmlformats.org/drawingml/2006/wordprocessingDrawing" xmlns:w10="urn:schemas-microsoft-com:office:word" xmlns:w="http://schemas.openxmlformats.org/wordprocessingml/2006/main" xmlns:w14="http://schemas.microsoft.com/office/word/2010/wordml" xmlns:w15="http://schemas.microsoft.com/office/word/2012/wordml" xmlns:w16se="http://schemas.microsoft.com/office/word/2015/wordml/symex" xmlns:wpg="http://schemas.microsoft.com/office/word/2010/wordprocessingGroup" xmlns:wpi="http://schemas.microsoft.com/office/word/2010/wordprocessingInk" xmlns:wne="http://schemas.microsoft.com/office/word/2006/wordml" xmlns:wps="http://schemas.microsoft.com/office/word/2010/wordprocessingShape" mc:Ignorable="w14 w15 w16se wp14">
   <w:abstractNum w:abstractNumId="0" w15:restartNumberingAfterBreak="0">
+    <w:nsid w:val="05221A1D"/>
+    <w:multiLevelType w:val="hybridMultilevel"/>
+    <w:tmpl w:val="A8D80B56"/>
+    <w:lvl w:ilvl="0" w:tplc="0409000F">
+      <w:start w:val="1"/>
+      <w:numFmt w:val="decimal"/>
+      <w:lvlText w:val="%1."/>
+      <w:lvlJc w:val="left"/>
+      <w:pPr>
+        <w:ind w:left="720" w:hanging="360"/>
+      </w:pPr>
+    </w:lvl>
+    <w:lvl w:ilvl="1" w:tplc="04090019" w:tentative="1">
+      <w:start w:val="1"/>
+      <w:numFmt w:val="lowerLetter"/>
+      <w:lvlText w:val="%2."/>
+      <w:lvlJc w:val="left"/>
+      <w:pPr>
+        <w:ind w:left="1440" w:hanging="360"/>
+      </w:pPr>
+    </w:lvl>
+    <w:lvl w:ilvl="2" w:tplc="0409001B" w:tentative="1">
+      <w:start w:val="1"/>
+      <w:numFmt w:val="lowerRoman"/>
+      <w:lvlText w:val="%3."/>
+      <w:lvlJc w:val="right"/>
+      <w:pPr>
+        <w:ind w:left="2160" w:hanging="180"/>
+      </w:pPr>
+    </w:lvl>
+    <w:lvl w:ilvl="3" w:tplc="0409000F" w:tentative="1">
+      <w:start w:val="1"/>
+      <w:numFmt w:val="decimal"/>
+      <w:lvlText w:val="%4."/>
+      <w:lvlJc w:val="left"/>
+      <w:pPr>
+        <w:ind w:left="2880" w:hanging="360"/>
+      </w:pPr>
+    </w:lvl>
+    <w:lvl w:ilvl="4" w:tplc="04090019" w:tentative="1">
+      <w:start w:val="1"/>
+      <w:numFmt w:val="lowerLetter"/>
+      <w:lvlText w:val="%5."/>
+      <w:lvlJc w:val="left"/>
+      <w:pPr>
+        <w:ind w:left="3600" w:hanging="360"/>
+      </w:pPr>
+    </w:lvl>
+    <w:lvl w:ilvl="5" w:tplc="0409001B" w:tentative="1">
+      <w:start w:val="1"/>
+      <w:numFmt w:val="lowerRoman"/>
+      <w:lvlText w:val="%6."/>
+      <w:lvlJc w:val="right"/>
+      <w:pPr>
+        <w:ind w:left="4320" w:hanging="180"/>
+      </w:pPr>
+    </w:lvl>
+    <w:lvl w:ilvl="6" w:tplc="0409000F" w:tentative="1">
+      <w:start w:val="1"/>
+      <w:numFmt w:val="decimal"/>
+      <w:lvlText w:val="%7."/>
+      <w:lvlJc w:val="left"/>
+      <w:pPr>
+        <w:ind w:left="5040" w:hanging="360"/>
+      </w:pPr>
+    </w:lvl>
+    <w:lvl w:ilvl="7" w:tplc="04090019" w:tentative="1">
+      <w:start w:val="1"/>
+      <w:numFmt w:val="lowerLetter"/>
+      <w:lvlText w:val="%8."/>
+      <w:lvlJc w:val="left"/>
+      <w:pPr>
+        <w:ind w:left="5760" w:hanging="360"/>
+      </w:pPr>
+    </w:lvl>
+    <w:lvl w:ilvl="8" w:tplc="0409001B" w:tentative="1">
+      <w:start w:val="1"/>
+      <w:numFmt w:val="lowerRoman"/>
+      <w:lvlText w:val="%9."/>
+      <w:lvlJc w:val="right"/>
+      <w:pPr>
+        <w:ind w:left="6480" w:hanging="180"/>
+      </w:pPr>
+    </w:lvl>
+  </w:abstractNum>
+  <w:abstractNum w:abstractNumId="1" w15:restartNumberingAfterBreak="0">
+    <w:nsid w:val="27AB0305"/>
+    <w:multiLevelType w:val="hybridMultilevel"/>
+    <w:tmpl w:val="082851CE"/>
+    <w:lvl w:ilvl="0" w:tplc="0409000F">
+      <w:start w:val="1"/>
+      <w:numFmt w:val="decimal"/>
+      <w:lvlText w:val="%1."/>
+      <w:lvlJc w:val="left"/>
+      <w:pPr>
+        <w:ind w:left="720" w:hanging="360"/>
+      </w:pPr>
+    </w:lvl>
+    <w:lvl w:ilvl="1" w:tplc="04090019">
+      <w:start w:val="1"/>
+      <w:numFmt w:val="lowerLetter"/>
+      <w:lvlText w:val="%2."/>
+      <w:lvlJc w:val="left"/>
+      <w:pPr>
+        <w:ind w:left="1440" w:hanging="360"/>
+      </w:pPr>
+    </w:lvl>
+    <w:lvl w:ilvl="2" w:tplc="0409001B" w:tentative="1">
+      <w:start w:val="1"/>
+      <w:numFmt w:val="lowerRoman"/>
+      <w:lvlText w:val="%3."/>
+      <w:lvlJc w:val="right"/>
+      <w:pPr>
+        <w:ind w:left="2160" w:hanging="180"/>
+      </w:pPr>
+    </w:lvl>
+    <w:lvl w:ilvl="3" w:tplc="0409000F" w:tentative="1">
+      <w:start w:val="1"/>
+      <w:numFmt w:val="decimal"/>
+      <w:lvlText w:val="%4."/>
+      <w:lvlJc w:val="left"/>
+      <w:pPr>
+        <w:ind w:left="2880" w:hanging="360"/>
+      </w:pPr>
+    </w:lvl>
+    <w:lvl w:ilvl="4" w:tplc="04090019" w:tentative="1">
+      <w:start w:val="1"/>
+      <w:numFmt w:val="lowerLetter"/>
+      <w:lvlText w:val="%5."/>
+      <w:lvlJc w:val="left"/>
+      <w:pPr>
+        <w:ind w:left="3600" w:hanging="360"/>
+      </w:pPr>
+    </w:lvl>
+    <w:lvl w:ilvl="5" w:tplc="0409001B" w:tentative="1">
+      <w:start w:val="1"/>
+      <w:numFmt w:val="lowerRoman"/>
+      <w:lvlText w:val="%6."/>
+      <w:lvlJc w:val="right"/>
+      <w:pPr>
+        <w:ind w:left="4320" w:hanging="180"/>
+      </w:pPr>
+    </w:lvl>
+    <w:lvl w:ilvl="6" w:tplc="0409000F" w:tentative="1">
+      <w:start w:val="1"/>
+      <w:numFmt w:val="decimal"/>
+      <w:lvlText w:val="%7."/>
+      <w:lvlJc w:val="left"/>
+      <w:pPr>
+        <w:ind w:left="5040" w:hanging="360"/>
+      </w:pPr>
+    </w:lvl>
+    <w:lvl w:ilvl="7" w:tplc="04090019" w:tentative="1">
+      <w:start w:val="1"/>
+      <w:numFmt w:val="lowerLetter"/>
+      <w:lvlText w:val="%8."/>
+      <w:lvlJc w:val="left"/>
+      <w:pPr>
+        <w:ind w:left="5760" w:hanging="360"/>
+      </w:pPr>
+    </w:lvl>
+    <w:lvl w:ilvl="8" w:tplc="0409001B" w:tentative="1">
+      <w:start w:val="1"/>
+      <w:numFmt w:val="lowerRoman"/>
+      <w:lvlText w:val="%9."/>
+      <w:lvlJc w:val="right"/>
+      <w:pPr>
+        <w:ind w:left="6480" w:hanging="180"/>
+      </w:pPr>
+    </w:lvl>
+  </w:abstractNum>
+  <w:abstractNum w:abstractNumId="2" w15:restartNumberingAfterBreak="0">
+    <w:nsid w:val="30DC2711"/>
+    <w:multiLevelType w:val="hybridMultilevel"/>
+    <w:tmpl w:val="D84ED17A"/>
+    <w:lvl w:ilvl="0" w:tplc="0409000F">
+      <w:start w:val="1"/>
+      <w:numFmt w:val="decimal"/>
+      <w:lvlText w:val="%1."/>
+      <w:lvlJc w:val="left"/>
+      <w:pPr>
+        <w:ind w:left="720" w:hanging="360"/>
+      </w:pPr>
+    </w:lvl>
+    <w:lvl w:ilvl="1" w:tplc="04090019" w:tentative="1">
+      <w:start w:val="1"/>
+      <w:numFmt w:val="lowerLetter"/>
+      <w:lvlText w:val="%2."/>
+      <w:lvlJc w:val="left"/>
+      <w:pPr>
+        <w:ind w:left="1440" w:hanging="360"/>
+      </w:pPr>
+    </w:lvl>
+    <w:lvl w:ilvl="2" w:tplc="0409001B" w:tentative="1">
+      <w:start w:val="1"/>
+      <w:numFmt w:val="lowerRoman"/>
+      <w:lvlText w:val="%3."/>
+      <w:lvlJc w:val="right"/>
+      <w:pPr>
+        <w:ind w:left="2160" w:hanging="180"/>
+      </w:pPr>
+    </w:lvl>
+    <w:lvl w:ilvl="3" w:tplc="0409000F" w:tentative="1">
+      <w:start w:val="1"/>
+      <w:numFmt w:val="decimal"/>
+      <w:lvlText w:val="%4."/>
+      <w:lvlJc w:val="left"/>
+      <w:pPr>
+        <w:ind w:left="2880" w:hanging="360"/>
+      </w:pPr>
+    </w:lvl>
+    <w:lvl w:ilvl="4" w:tplc="04090019" w:tentative="1">
+      <w:start w:val="1"/>
+      <w:numFmt w:val="lowerLetter"/>
+      <w:lvlText w:val="%5."/>
+      <w:lvlJc w:val="left"/>
+      <w:pPr>
+        <w:ind w:left="3600" w:hanging="360"/>
+      </w:pPr>
+    </w:lvl>
+    <w:lvl w:ilvl="5" w:tplc="0409001B" w:tentative="1">
+      <w:start w:val="1"/>
+      <w:numFmt w:val="lowerRoman"/>
+      <w:lvlText w:val="%6."/>
+      <w:lvlJc w:val="right"/>
+      <w:pPr>
+        <w:ind w:left="4320" w:hanging="180"/>
+      </w:pPr>
+    </w:lvl>
+    <w:lvl w:ilvl="6" w:tplc="0409000F" w:tentative="1">
+      <w:start w:val="1"/>
+      <w:numFmt w:val="decimal"/>
+      <w:lvlText w:val="%7."/>
+      <w:lvlJc w:val="left"/>
+      <w:pPr>
+        <w:ind w:left="5040" w:hanging="360"/>
+      </w:pPr>
+    </w:lvl>
+    <w:lvl w:ilvl="7" w:tplc="04090019" w:tentative="1">
+      <w:start w:val="1"/>
+      <w:numFmt w:val="lowerLetter"/>
+      <w:lvlText w:val="%8."/>
+      <w:lvlJc w:val="left"/>
+      <w:pPr>
+        <w:ind w:left="5760" w:hanging="360"/>
+      </w:pPr>
+    </w:lvl>
+    <w:lvl w:ilvl="8" w:tplc="0409001B" w:tentative="1">
+      <w:start w:val="1"/>
+      <w:numFmt w:val="lowerRoman"/>
+      <w:lvlText w:val="%9."/>
+      <w:lvlJc w:val="right"/>
+      <w:pPr>
+        <w:ind w:left="6480" w:hanging="180"/>
+      </w:pPr>
+    </w:lvl>
+  </w:abstractNum>
+  <w:abstractNum w:abstractNumId="3" w15:restartNumberingAfterBreak="0">
     <w:nsid w:val="362C778C"/>
     <w:multiLevelType w:val="hybridMultilevel"/>
     <w:tmpl w:val="46160C2C"/>
@@ -947,8 +2232,373 @@
       </w:pPr>
     </w:lvl>
   </w:abstractNum>
+  <w:abstractNum w:abstractNumId="4" w15:restartNumberingAfterBreak="0">
+    <w:nsid w:val="425E440A"/>
+    <w:multiLevelType w:val="hybridMultilevel"/>
+    <w:tmpl w:val="D59C7D84"/>
+    <w:lvl w:ilvl="0" w:tplc="0409000F">
+      <w:start w:val="1"/>
+      <w:numFmt w:val="decimal"/>
+      <w:lvlText w:val="%1."/>
+      <w:lvlJc w:val="left"/>
+      <w:pPr>
+        <w:ind w:left="720" w:hanging="360"/>
+      </w:pPr>
+    </w:lvl>
+    <w:lvl w:ilvl="1" w:tplc="04090019" w:tentative="1">
+      <w:start w:val="1"/>
+      <w:numFmt w:val="lowerLetter"/>
+      <w:lvlText w:val="%2."/>
+      <w:lvlJc w:val="left"/>
+      <w:pPr>
+        <w:ind w:left="1440" w:hanging="360"/>
+      </w:pPr>
+    </w:lvl>
+    <w:lvl w:ilvl="2" w:tplc="0409001B" w:tentative="1">
+      <w:start w:val="1"/>
+      <w:numFmt w:val="lowerRoman"/>
+      <w:lvlText w:val="%3."/>
+      <w:lvlJc w:val="right"/>
+      <w:pPr>
+        <w:ind w:left="2160" w:hanging="180"/>
+      </w:pPr>
+    </w:lvl>
+    <w:lvl w:ilvl="3" w:tplc="0409000F" w:tentative="1">
+      <w:start w:val="1"/>
+      <w:numFmt w:val="decimal"/>
+      <w:lvlText w:val="%4."/>
+      <w:lvlJc w:val="left"/>
+      <w:pPr>
+        <w:ind w:left="2880" w:hanging="360"/>
+      </w:pPr>
+    </w:lvl>
+    <w:lvl w:ilvl="4" w:tplc="04090019" w:tentative="1">
+      <w:start w:val="1"/>
+      <w:numFmt w:val="lowerLetter"/>
+      <w:lvlText w:val="%5."/>
+      <w:lvlJc w:val="left"/>
+      <w:pPr>
+        <w:ind w:left="3600" w:hanging="360"/>
+      </w:pPr>
+    </w:lvl>
+    <w:lvl w:ilvl="5" w:tplc="0409001B" w:tentative="1">
+      <w:start w:val="1"/>
+      <w:numFmt w:val="lowerRoman"/>
+      <w:lvlText w:val="%6."/>
+      <w:lvlJc w:val="right"/>
+      <w:pPr>
+        <w:ind w:left="4320" w:hanging="180"/>
+      </w:pPr>
+    </w:lvl>
+    <w:lvl w:ilvl="6" w:tplc="0409000F" w:tentative="1">
+      <w:start w:val="1"/>
+      <w:numFmt w:val="decimal"/>
+      <w:lvlText w:val="%7."/>
+      <w:lvlJc w:val="left"/>
+      <w:pPr>
+        <w:ind w:left="5040" w:hanging="360"/>
+      </w:pPr>
+    </w:lvl>
+    <w:lvl w:ilvl="7" w:tplc="04090019" w:tentative="1">
+      <w:start w:val="1"/>
+      <w:numFmt w:val="lowerLetter"/>
+      <w:lvlText w:val="%8."/>
+      <w:lvlJc w:val="left"/>
+      <w:pPr>
+        <w:ind w:left="5760" w:hanging="360"/>
+      </w:pPr>
+    </w:lvl>
+    <w:lvl w:ilvl="8" w:tplc="0409001B" w:tentative="1">
+      <w:start w:val="1"/>
+      <w:numFmt w:val="lowerRoman"/>
+      <w:lvlText w:val="%9."/>
+      <w:lvlJc w:val="right"/>
+      <w:pPr>
+        <w:ind w:left="6480" w:hanging="180"/>
+      </w:pPr>
+    </w:lvl>
+  </w:abstractNum>
+  <w:abstractNum w:abstractNumId="5" w15:restartNumberingAfterBreak="0">
+    <w:nsid w:val="43A4269A"/>
+    <w:multiLevelType w:val="hybridMultilevel"/>
+    <w:tmpl w:val="4B7672E2"/>
+    <w:lvl w:ilvl="0" w:tplc="0409000F">
+      <w:start w:val="1"/>
+      <w:numFmt w:val="decimal"/>
+      <w:lvlText w:val="%1."/>
+      <w:lvlJc w:val="left"/>
+      <w:pPr>
+        <w:ind w:left="720" w:hanging="360"/>
+      </w:pPr>
+    </w:lvl>
+    <w:lvl w:ilvl="1" w:tplc="04090019" w:tentative="1">
+      <w:start w:val="1"/>
+      <w:numFmt w:val="lowerLetter"/>
+      <w:lvlText w:val="%2."/>
+      <w:lvlJc w:val="left"/>
+      <w:pPr>
+        <w:ind w:left="1440" w:hanging="360"/>
+      </w:pPr>
+    </w:lvl>
+    <w:lvl w:ilvl="2" w:tplc="0409001B" w:tentative="1">
+      <w:start w:val="1"/>
+      <w:numFmt w:val="lowerRoman"/>
+      <w:lvlText w:val="%3."/>
+      <w:lvlJc w:val="right"/>
+      <w:pPr>
+        <w:ind w:left="2160" w:hanging="180"/>
+      </w:pPr>
+    </w:lvl>
+    <w:lvl w:ilvl="3" w:tplc="0409000F" w:tentative="1">
+      <w:start w:val="1"/>
+      <w:numFmt w:val="decimal"/>
+      <w:lvlText w:val="%4."/>
+      <w:lvlJc w:val="left"/>
+      <w:pPr>
+        <w:ind w:left="2880" w:hanging="360"/>
+      </w:pPr>
+    </w:lvl>
+    <w:lvl w:ilvl="4" w:tplc="04090019" w:tentative="1">
+      <w:start w:val="1"/>
+      <w:numFmt w:val="lowerLetter"/>
+      <w:lvlText w:val="%5."/>
+      <w:lvlJc w:val="left"/>
+      <w:pPr>
+        <w:ind w:left="3600" w:hanging="360"/>
+      </w:pPr>
+    </w:lvl>
+    <w:lvl w:ilvl="5" w:tplc="0409001B" w:tentative="1">
+      <w:start w:val="1"/>
+      <w:numFmt w:val="lowerRoman"/>
+      <w:lvlText w:val="%6."/>
+      <w:lvlJc w:val="right"/>
+      <w:pPr>
+        <w:ind w:left="4320" w:hanging="180"/>
+      </w:pPr>
+    </w:lvl>
+    <w:lvl w:ilvl="6" w:tplc="0409000F" w:tentative="1">
+      <w:start w:val="1"/>
+      <w:numFmt w:val="decimal"/>
+      <w:lvlText w:val="%7."/>
+      <w:lvlJc w:val="left"/>
+      <w:pPr>
+        <w:ind w:left="5040" w:hanging="360"/>
+      </w:pPr>
+    </w:lvl>
+    <w:lvl w:ilvl="7" w:tplc="04090019" w:tentative="1">
+      <w:start w:val="1"/>
+      <w:numFmt w:val="lowerLetter"/>
+      <w:lvlText w:val="%8."/>
+      <w:lvlJc w:val="left"/>
+      <w:pPr>
+        <w:ind w:left="5760" w:hanging="360"/>
+      </w:pPr>
+    </w:lvl>
+    <w:lvl w:ilvl="8" w:tplc="0409001B" w:tentative="1">
+      <w:start w:val="1"/>
+      <w:numFmt w:val="lowerRoman"/>
+      <w:lvlText w:val="%9."/>
+      <w:lvlJc w:val="right"/>
+      <w:pPr>
+        <w:ind w:left="6480" w:hanging="180"/>
+      </w:pPr>
+    </w:lvl>
+  </w:abstractNum>
+  <w:abstractNum w:abstractNumId="6" w15:restartNumberingAfterBreak="0">
+    <w:nsid w:val="5DD46B76"/>
+    <w:multiLevelType w:val="hybridMultilevel"/>
+    <w:tmpl w:val="CE24B9FC"/>
+    <w:lvl w:ilvl="0" w:tplc="0409000F">
+      <w:start w:val="1"/>
+      <w:numFmt w:val="decimal"/>
+      <w:lvlText w:val="%1."/>
+      <w:lvlJc w:val="left"/>
+      <w:pPr>
+        <w:ind w:left="720" w:hanging="360"/>
+      </w:pPr>
+    </w:lvl>
+    <w:lvl w:ilvl="1" w:tplc="04090019" w:tentative="1">
+      <w:start w:val="1"/>
+      <w:numFmt w:val="lowerLetter"/>
+      <w:lvlText w:val="%2."/>
+      <w:lvlJc w:val="left"/>
+      <w:pPr>
+        <w:ind w:left="1440" w:hanging="360"/>
+      </w:pPr>
+    </w:lvl>
+    <w:lvl w:ilvl="2" w:tplc="0409001B" w:tentative="1">
+      <w:start w:val="1"/>
+      <w:numFmt w:val="lowerRoman"/>
+      <w:lvlText w:val="%3."/>
+      <w:lvlJc w:val="right"/>
+      <w:pPr>
+        <w:ind w:left="2160" w:hanging="180"/>
+      </w:pPr>
+    </w:lvl>
+    <w:lvl w:ilvl="3" w:tplc="0409000F" w:tentative="1">
+      <w:start w:val="1"/>
+      <w:numFmt w:val="decimal"/>
+      <w:lvlText w:val="%4."/>
+      <w:lvlJc w:val="left"/>
+      <w:pPr>
+        <w:ind w:left="2880" w:hanging="360"/>
+      </w:pPr>
+    </w:lvl>
+    <w:lvl w:ilvl="4" w:tplc="04090019" w:tentative="1">
+      <w:start w:val="1"/>
+      <w:numFmt w:val="lowerLetter"/>
+      <w:lvlText w:val="%5."/>
+      <w:lvlJc w:val="left"/>
+      <w:pPr>
+        <w:ind w:left="3600" w:hanging="360"/>
+      </w:pPr>
+    </w:lvl>
+    <w:lvl w:ilvl="5" w:tplc="0409001B" w:tentative="1">
+      <w:start w:val="1"/>
+      <w:numFmt w:val="lowerRoman"/>
+      <w:lvlText w:val="%6."/>
+      <w:lvlJc w:val="right"/>
+      <w:pPr>
+        <w:ind w:left="4320" w:hanging="180"/>
+      </w:pPr>
+    </w:lvl>
+    <w:lvl w:ilvl="6" w:tplc="0409000F" w:tentative="1">
+      <w:start w:val="1"/>
+      <w:numFmt w:val="decimal"/>
+      <w:lvlText w:val="%7."/>
+      <w:lvlJc w:val="left"/>
+      <w:pPr>
+        <w:ind w:left="5040" w:hanging="360"/>
+      </w:pPr>
+    </w:lvl>
+    <w:lvl w:ilvl="7" w:tplc="04090019" w:tentative="1">
+      <w:start w:val="1"/>
+      <w:numFmt w:val="lowerLetter"/>
+      <w:lvlText w:val="%8."/>
+      <w:lvlJc w:val="left"/>
+      <w:pPr>
+        <w:ind w:left="5760" w:hanging="360"/>
+      </w:pPr>
+    </w:lvl>
+    <w:lvl w:ilvl="8" w:tplc="0409001B" w:tentative="1">
+      <w:start w:val="1"/>
+      <w:numFmt w:val="lowerRoman"/>
+      <w:lvlText w:val="%9."/>
+      <w:lvlJc w:val="right"/>
+      <w:pPr>
+        <w:ind w:left="6480" w:hanging="180"/>
+      </w:pPr>
+    </w:lvl>
+  </w:abstractNum>
+  <w:abstractNum w:abstractNumId="7" w15:restartNumberingAfterBreak="0">
+    <w:nsid w:val="67515E76"/>
+    <w:multiLevelType w:val="hybridMultilevel"/>
+    <w:tmpl w:val="4D5E6B7C"/>
+    <w:lvl w:ilvl="0" w:tplc="0409000F">
+      <w:start w:val="1"/>
+      <w:numFmt w:val="decimal"/>
+      <w:lvlText w:val="%1."/>
+      <w:lvlJc w:val="left"/>
+      <w:pPr>
+        <w:ind w:left="720" w:hanging="360"/>
+      </w:pPr>
+    </w:lvl>
+    <w:lvl w:ilvl="1" w:tplc="04090019" w:tentative="1">
+      <w:start w:val="1"/>
+      <w:numFmt w:val="lowerLetter"/>
+      <w:lvlText w:val="%2."/>
+      <w:lvlJc w:val="left"/>
+      <w:pPr>
+        <w:ind w:left="1440" w:hanging="360"/>
+      </w:pPr>
+    </w:lvl>
+    <w:lvl w:ilvl="2" w:tplc="0409001B" w:tentative="1">
+      <w:start w:val="1"/>
+      <w:numFmt w:val="lowerRoman"/>
+      <w:lvlText w:val="%3."/>
+      <w:lvlJc w:val="right"/>
+      <w:pPr>
+        <w:ind w:left="2160" w:hanging="180"/>
+      </w:pPr>
+    </w:lvl>
+    <w:lvl w:ilvl="3" w:tplc="0409000F" w:tentative="1">
+      <w:start w:val="1"/>
+      <w:numFmt w:val="decimal"/>
+      <w:lvlText w:val="%4."/>
+      <w:lvlJc w:val="left"/>
+      <w:pPr>
+        <w:ind w:left="2880" w:hanging="360"/>
+      </w:pPr>
+    </w:lvl>
+    <w:lvl w:ilvl="4" w:tplc="04090019" w:tentative="1">
+      <w:start w:val="1"/>
+      <w:numFmt w:val="lowerLetter"/>
+      <w:lvlText w:val="%5."/>
+      <w:lvlJc w:val="left"/>
+      <w:pPr>
+        <w:ind w:left="3600" w:hanging="360"/>
+      </w:pPr>
+    </w:lvl>
+    <w:lvl w:ilvl="5" w:tplc="0409001B" w:tentative="1">
+      <w:start w:val="1"/>
+      <w:numFmt w:val="lowerRoman"/>
+      <w:lvlText w:val="%6."/>
+      <w:lvlJc w:val="right"/>
+      <w:pPr>
+        <w:ind w:left="4320" w:hanging="180"/>
+      </w:pPr>
+    </w:lvl>
+    <w:lvl w:ilvl="6" w:tplc="0409000F" w:tentative="1">
+      <w:start w:val="1"/>
+      <w:numFmt w:val="decimal"/>
+      <w:lvlText w:val="%7."/>
+      <w:lvlJc w:val="left"/>
+      <w:pPr>
+        <w:ind w:left="5040" w:hanging="360"/>
+      </w:pPr>
+    </w:lvl>
+    <w:lvl w:ilvl="7" w:tplc="04090019" w:tentative="1">
+      <w:start w:val="1"/>
+      <w:numFmt w:val="lowerLetter"/>
+      <w:lvlText w:val="%8."/>
+      <w:lvlJc w:val="left"/>
+      <w:pPr>
+        <w:ind w:left="5760" w:hanging="360"/>
+      </w:pPr>
+    </w:lvl>
+    <w:lvl w:ilvl="8" w:tplc="0409001B" w:tentative="1">
+      <w:start w:val="1"/>
+      <w:numFmt w:val="lowerRoman"/>
+      <w:lvlText w:val="%9."/>
+      <w:lvlJc w:val="right"/>
+      <w:pPr>
+        <w:ind w:left="6480" w:hanging="180"/>
+      </w:pPr>
+    </w:lvl>
+  </w:abstractNum>
   <w:num w:numId="1">
+    <w:abstractNumId w:val="3"/>
+  </w:num>
+  <w:num w:numId="2">
     <w:abstractNumId w:val="0"/>
+  </w:num>
+  <w:num w:numId="3">
+    <w:abstractNumId w:val="1"/>
+  </w:num>
+  <w:num w:numId="4">
+    <w:abstractNumId w:val="7"/>
+  </w:num>
+  <w:num w:numId="5">
+    <w:abstractNumId w:val="5"/>
+  </w:num>
+  <w:num w:numId="6">
+    <w:abstractNumId w:val="4"/>
+  </w:num>
+  <w:num w:numId="7">
+    <w:abstractNumId w:val="2"/>
+  </w:num>
+  <w:num w:numId="8">
+    <w:abstractNumId w:val="6"/>
   </w:num>
 </w:numbering>
 </file>
@@ -1076,6 +2726,7 @@
     <w:lsdException w:name="HTML Sample" w:semiHidden="1" w:unhideWhenUsed="1"/>
     <w:lsdException w:name="HTML Typewriter" w:semiHidden="1" w:unhideWhenUsed="1"/>
     <w:lsdException w:name="HTML Variable" w:semiHidden="1" w:unhideWhenUsed="1"/>
+    <w:lsdException w:name="Normal Table" w:semiHidden="1" w:unhideWhenUsed="1"/>
     <w:lsdException w:name="annotation subject" w:semiHidden="1" w:unhideWhenUsed="1"/>
     <w:lsdException w:name="No List" w:semiHidden="1" w:unhideWhenUsed="1"/>
     <w:lsdException w:name="Outline List 1" w:semiHidden="1" w:unhideWhenUsed="1"/>
@@ -1120,6 +2771,7 @@
     <w:lsdException w:name="Table Professional" w:semiHidden="1" w:unhideWhenUsed="1"/>
     <w:lsdException w:name="Table Subtle 1" w:semiHidden="1" w:unhideWhenUsed="1"/>
     <w:lsdException w:name="Table Subtle 2" w:semiHidden="1" w:unhideWhenUsed="1"/>
+    <w:lsdException w:name="Table Web 1" w:semiHidden="1" w:unhideWhenUsed="1"/>
     <w:lsdException w:name="Table Web 2" w:semiHidden="1" w:unhideWhenUsed="1"/>
     <w:lsdException w:name="Table Web 3" w:semiHidden="1" w:unhideWhenUsed="1"/>
     <w:lsdException w:name="Balloon Text" w:semiHidden="1" w:unhideWhenUsed="1"/>

</xml_diff>

<commit_message>
Added the correct external spec
</commit_message>
<xml_diff>
--- a/RoverExternalSpecification.docx
+++ b/RoverExternalSpecification.docx
@@ -4,959 +4,14 @@
   <w:body>
     <w:p>
       <w:pPr>
-        <w:jc w:val="center"/>
-        <w:rPr>
-          <w:rFonts w:ascii="Times New Roman" w:hAnsi="Times New Roman" w:cs="Times New Roman"/>
-          <w:sz w:val="24"/>
-        </w:rPr>
-      </w:pPr>
-      <w:r>
-        <w:rPr>
-          <w:rFonts w:ascii="Times New Roman" w:hAnsi="Times New Roman" w:cs="Times New Roman"/>
-          <w:sz w:val="24"/>
-        </w:rPr>
-        <w:t>Rover External Specification</w:t>
-      </w:r>
-    </w:p>
-    <w:p>
-      <w:pPr>
-        <w:jc w:val="center"/>
-        <w:rPr>
-          <w:rFonts w:ascii="Times New Roman" w:hAnsi="Times New Roman" w:cs="Times New Roman"/>
-          <w:sz w:val="24"/>
-        </w:rPr>
-      </w:pPr>
-      <w:r>
-        <w:rPr>
-          <w:rFonts w:ascii="Times New Roman" w:hAnsi="Times New Roman" w:cs="Times New Roman"/>
-          <w:noProof/>
-          <w:sz w:val="24"/>
-        </w:rPr>
-        <w:drawing>
-          <wp:inline distT="0" distB="0" distL="0" distR="0">
-            <wp:extent cx="5943600" cy="2537460"/>
-            <wp:effectExtent l="171450" t="190500" r="190500" b="186690"/>
-            <wp:docPr id="2" name="Picture 2"/>
-            <wp:cNvGraphicFramePr>
-              <a:graphicFrameLocks xmlns:a="http://schemas.openxmlformats.org/drawingml/2006/main" noChangeAspect="1"/>
-            </wp:cNvGraphicFramePr>
-            <a:graphic xmlns:a="http://schemas.openxmlformats.org/drawingml/2006/main">
-              <a:graphicData uri="http://schemas.openxmlformats.org/drawingml/2006/picture">
-                <pic:pic xmlns:pic="http://schemas.openxmlformats.org/drawingml/2006/picture">
-                  <pic:nvPicPr>
-                    <pic:cNvPr id="2" name="roverExternalSpecPic.png"/>
-                    <pic:cNvPicPr/>
-                  </pic:nvPicPr>
-                  <pic:blipFill>
-                    <a:blip r:embed="rId5">
-                      <a:extLst>
-                        <a:ext uri="{28A0092B-C50C-407E-A947-70E740481C1C}">
-                          <a14:useLocalDpi xmlns:a14="http://schemas.microsoft.com/office/drawing/2010/main" val="0"/>
-                        </a:ext>
-                      </a:extLst>
-                    </a:blip>
-                    <a:stretch>
-                      <a:fillRect/>
-                    </a:stretch>
-                  </pic:blipFill>
-                  <pic:spPr>
-                    <a:xfrm>
-                      <a:off x="0" y="0"/>
-                      <a:ext cx="5943600" cy="2537460"/>
-                    </a:xfrm>
-                    <a:prstGeom prst="rect">
-                      <a:avLst/>
-                    </a:prstGeom>
-                    <a:solidFill>
-                      <a:srgbClr val="FFFFFF">
-                        <a:shade val="85000"/>
-                      </a:srgbClr>
-                    </a:solidFill>
-                    <a:ln w="190500" cap="rnd">
-                      <a:solidFill>
-                        <a:srgbClr val="FFFFFF"/>
-                      </a:solidFill>
-                    </a:ln>
-                    <a:effectLst>
-                      <a:outerShdw blurRad="50000" algn="tl" rotWithShape="0">
-                        <a:srgbClr val="000000">
-                          <a:alpha val="41000"/>
-                        </a:srgbClr>
-                      </a:outerShdw>
-                    </a:effectLst>
-                    <a:scene3d>
-                      <a:camera prst="orthographicFront"/>
-                      <a:lightRig rig="twoPt" dir="t">
-                        <a:rot lat="0" lon="0" rev="7800000"/>
-                      </a:lightRig>
-                    </a:scene3d>
-                    <a:sp3d contourW="6350">
-                      <a:bevelT w="50800" h="16510"/>
-                      <a:contourClr>
-                        <a:srgbClr val="C0C0C0"/>
-                      </a:contourClr>
-                    </a:sp3d>
-                  </pic:spPr>
-                </pic:pic>
-              </a:graphicData>
-            </a:graphic>
-          </wp:inline>
-        </w:drawing>
-      </w:r>
-    </w:p>
-    <w:p>
-      <w:pPr>
-        <w:jc w:val="center"/>
-        <w:rPr>
-          <w:rFonts w:ascii="Times New Roman" w:hAnsi="Times New Roman" w:cs="Times New Roman"/>
-          <w:sz w:val="24"/>
-        </w:rPr>
-      </w:pPr>
-      <w:r>
-        <w:rPr>
-          <w:rFonts w:ascii="Times New Roman" w:hAnsi="Times New Roman" w:cs="Times New Roman"/>
-          <w:sz w:val="24"/>
-        </w:rPr>
-        <w:t xml:space="preserve">Pretend you are user with some knowledge “ONLY OBSERVABLE STUFF” “Don’t mention </w:t>
-      </w:r>
-      <w:proofErr w:type="spellStart"/>
-      <w:r>
-        <w:rPr>
-          <w:rFonts w:ascii="Times New Roman" w:hAnsi="Times New Roman" w:cs="Times New Roman"/>
-          <w:sz w:val="24"/>
-        </w:rPr>
-        <w:t>lego</w:t>
-      </w:r>
-      <w:proofErr w:type="spellEnd"/>
-      <w:r>
-        <w:rPr>
-          <w:rFonts w:ascii="Times New Roman" w:hAnsi="Times New Roman" w:cs="Times New Roman"/>
-          <w:sz w:val="24"/>
-        </w:rPr>
-        <w:t xml:space="preserve"> brick” “think of all possible states” Consistent layout to explain” Find this</w:t>
-      </w:r>
-    </w:p>
-    <w:p>
-      <w:pPr>
-        <w:jc w:val="center"/>
-        <w:rPr>
-          <w:rFonts w:ascii="Times New Roman" w:hAnsi="Times New Roman" w:cs="Times New Roman"/>
-          <w:sz w:val="24"/>
-        </w:rPr>
-      </w:pPr>
-      <w:r>
-        <w:rPr>
-          <w:rFonts w:ascii="Times New Roman" w:hAnsi="Times New Roman" w:cs="Times New Roman"/>
-          <w:sz w:val="24"/>
-        </w:rPr>
-        <w:t>Isolate each interface******</w:t>
-      </w:r>
-    </w:p>
-    <w:p>
-      <w:pPr>
-        <w:jc w:val="center"/>
-        <w:rPr>
-          <w:rFonts w:ascii="Times New Roman" w:hAnsi="Times New Roman" w:cs="Times New Roman"/>
-          <w:sz w:val="24"/>
-          <w:u w:val="single"/>
-        </w:rPr>
-      </w:pPr>
-      <w:r>
-        <w:rPr>
-          <w:rFonts w:ascii="Times New Roman" w:hAnsi="Times New Roman" w:cs="Times New Roman"/>
-          <w:sz w:val="24"/>
-          <w:u w:val="single"/>
-        </w:rPr>
-        <w:t>List of interactions</w:t>
-      </w:r>
-    </w:p>
-    <w:tbl>
-      <w:tblPr>
-        <w:tblStyle w:val="TableGrid"/>
-        <w:tblW w:w="0" w:type="auto"/>
-        <w:tblLook w:val="04A0" w:firstRow="1" w:lastRow="0" w:firstColumn="1" w:lastColumn="0" w:noHBand="0" w:noVBand="1"/>
-      </w:tblPr>
-      <w:tblGrid>
-        <w:gridCol w:w="1060"/>
-        <w:gridCol w:w="2002"/>
-        <w:gridCol w:w="6288"/>
-      </w:tblGrid>
-      <w:tr>
-        <w:tc>
-          <w:tcPr>
-            <w:tcW w:w="1060" w:type="dxa"/>
-          </w:tcPr>
-          <w:p>
-            <w:pPr>
-              <w:jc w:val="center"/>
-              <w:rPr>
-                <w:rFonts w:ascii="Times New Roman" w:hAnsi="Times New Roman" w:cs="Times New Roman"/>
-                <w:sz w:val="24"/>
-              </w:rPr>
-            </w:pPr>
-            <w:r>
-              <w:rPr>
-                <w:rFonts w:ascii="Times New Roman" w:hAnsi="Times New Roman" w:cs="Times New Roman"/>
-                <w:sz w:val="24"/>
-              </w:rPr>
-              <w:t>Id</w:t>
-            </w:r>
-          </w:p>
-        </w:tc>
-        <w:tc>
-          <w:tcPr>
-            <w:tcW w:w="2002" w:type="dxa"/>
-          </w:tcPr>
-          <w:p>
-            <w:pPr>
-              <w:jc w:val="center"/>
-              <w:rPr>
-                <w:rFonts w:ascii="Times New Roman" w:hAnsi="Times New Roman" w:cs="Times New Roman"/>
-                <w:sz w:val="24"/>
-              </w:rPr>
-            </w:pPr>
-            <w:r>
-              <w:rPr>
-                <w:rFonts w:ascii="Times New Roman" w:hAnsi="Times New Roman" w:cs="Times New Roman"/>
-                <w:sz w:val="24"/>
-              </w:rPr>
-              <w:t>Part</w:t>
-            </w:r>
-          </w:p>
-        </w:tc>
-        <w:tc>
-          <w:tcPr>
-            <w:tcW w:w="6288" w:type="dxa"/>
-          </w:tcPr>
-          <w:p>
-            <w:pPr>
-              <w:jc w:val="center"/>
-              <w:rPr>
-                <w:rFonts w:ascii="Times New Roman" w:hAnsi="Times New Roman" w:cs="Times New Roman"/>
-                <w:sz w:val="24"/>
-              </w:rPr>
-            </w:pPr>
-            <w:r>
-              <w:rPr>
-                <w:rFonts w:ascii="Times New Roman" w:hAnsi="Times New Roman" w:cs="Times New Roman"/>
-                <w:sz w:val="24"/>
-              </w:rPr>
-              <w:t>Interactions Description</w:t>
-            </w:r>
-          </w:p>
-        </w:tc>
-      </w:tr>
-      <w:tr>
-        <w:tc>
-          <w:tcPr>
-            <w:tcW w:w="1060" w:type="dxa"/>
-          </w:tcPr>
-          <w:p>
-            <w:pPr>
-              <w:jc w:val="center"/>
-              <w:rPr>
-                <w:rFonts w:ascii="Times New Roman" w:hAnsi="Times New Roman" w:cs="Times New Roman"/>
-                <w:sz w:val="24"/>
-              </w:rPr>
-            </w:pPr>
-            <w:r>
-              <w:rPr>
-                <w:rFonts w:ascii="Times New Roman" w:hAnsi="Times New Roman" w:cs="Times New Roman"/>
-                <w:sz w:val="24"/>
-              </w:rPr>
-              <w:t>A</w:t>
-            </w:r>
-          </w:p>
-        </w:tc>
-        <w:tc>
-          <w:tcPr>
-            <w:tcW w:w="2002" w:type="dxa"/>
-          </w:tcPr>
-          <w:p>
-            <w:pPr>
-              <w:jc w:val="center"/>
-              <w:rPr>
-                <w:rFonts w:ascii="Times New Roman" w:hAnsi="Times New Roman" w:cs="Times New Roman"/>
-                <w:sz w:val="24"/>
-              </w:rPr>
-            </w:pPr>
-            <w:r>
-              <w:rPr>
-                <w:rFonts w:ascii="Times New Roman" w:hAnsi="Times New Roman" w:cs="Times New Roman"/>
-                <w:sz w:val="24"/>
-              </w:rPr>
-              <w:t>Sound System</w:t>
-            </w:r>
-          </w:p>
-          <w:p>
-            <w:pPr>
-              <w:jc w:val="center"/>
-              <w:rPr>
-                <w:rFonts w:ascii="Times New Roman" w:hAnsi="Times New Roman" w:cs="Times New Roman"/>
-                <w:sz w:val="24"/>
-              </w:rPr>
-            </w:pPr>
-            <w:r>
-              <w:rPr>
-                <w:rFonts w:ascii="Times New Roman" w:hAnsi="Times New Roman" w:cs="Times New Roman"/>
-                <w:sz w:val="24"/>
-              </w:rPr>
-              <w:t>(Martian Interface(display))</w:t>
-            </w:r>
-          </w:p>
-        </w:tc>
-        <w:tc>
-          <w:tcPr>
-            <w:tcW w:w="6288" w:type="dxa"/>
-          </w:tcPr>
-          <w:p>
-            <w:pPr>
-              <w:jc w:val="center"/>
-              <w:rPr>
-                <w:rFonts w:ascii="Times New Roman" w:hAnsi="Times New Roman" w:cs="Times New Roman"/>
-                <w:sz w:val="24"/>
-              </w:rPr>
-            </w:pPr>
-            <w:r>
-              <w:rPr>
-                <w:rFonts w:ascii="Times New Roman" w:hAnsi="Times New Roman" w:cs="Times New Roman"/>
-                <w:sz w:val="24"/>
-              </w:rPr>
-              <w:t xml:space="preserve">Interacts with sensors and wheels. Produce noise based on function. Plays sound </w:t>
-            </w:r>
-            <w:r>
-              <w:rPr>
-                <w:rFonts w:ascii="Times New Roman" w:hAnsi="Times New Roman" w:cs="Times New Roman"/>
-                <w:sz w:val="24"/>
-              </w:rPr>
-              <w:t>for the bot</w:t>
-            </w:r>
-            <w:r>
-              <w:rPr>
-                <w:rFonts w:ascii="Times New Roman" w:hAnsi="Times New Roman" w:cs="Times New Roman"/>
-                <w:sz w:val="24"/>
-              </w:rPr>
-              <w:t>.</w:t>
-            </w:r>
-          </w:p>
-          <w:p>
-            <w:pPr>
-              <w:jc w:val="center"/>
-              <w:rPr>
-                <w:rFonts w:ascii="Times New Roman" w:hAnsi="Times New Roman" w:cs="Times New Roman"/>
-                <w:sz w:val="24"/>
-              </w:rPr>
-            </w:pPr>
-            <w:r>
-              <w:rPr>
-                <w:rFonts w:ascii="Times New Roman" w:hAnsi="Times New Roman" w:cs="Times New Roman"/>
-                <w:sz w:val="24"/>
-                <w:highlight w:val="yellow"/>
-              </w:rPr>
-              <w:t xml:space="preserve">The </w:t>
-            </w:r>
-            <w:r>
-              <w:rPr>
-                <w:rFonts w:ascii="Times New Roman" w:hAnsi="Times New Roman" w:cs="Times New Roman"/>
-                <w:sz w:val="24"/>
-                <w:highlight w:val="yellow"/>
-              </w:rPr>
-              <w:t>sound system</w:t>
-            </w:r>
-            <w:r>
-              <w:rPr>
-                <w:rFonts w:ascii="Times New Roman" w:hAnsi="Times New Roman" w:cs="Times New Roman"/>
-                <w:sz w:val="24"/>
-                <w:highlight w:val="yellow"/>
-              </w:rPr>
-              <w:t xml:space="preserve"> plays a tone at </w:t>
-            </w:r>
-            <w:r>
-              <w:rPr>
-                <w:rFonts w:ascii="Times New Roman" w:hAnsi="Times New Roman" w:cs="Times New Roman"/>
-                <w:sz w:val="24"/>
-                <w:highlight w:val="yellow"/>
-              </w:rPr>
-              <w:t xml:space="preserve">a High pitch </w:t>
-            </w:r>
-            <w:r>
-              <w:rPr>
-                <w:rFonts w:ascii="Times New Roman" w:hAnsi="Times New Roman" w:cs="Times New Roman"/>
-                <w:sz w:val="24"/>
-                <w:highlight w:val="yellow"/>
-              </w:rPr>
-              <w:t xml:space="preserve">when </w:t>
-            </w:r>
-            <w:proofErr w:type="gramStart"/>
-            <w:r>
-              <w:rPr>
-                <w:rFonts w:ascii="Times New Roman" w:hAnsi="Times New Roman" w:cs="Times New Roman"/>
-                <w:sz w:val="24"/>
-                <w:highlight w:val="yellow"/>
-              </w:rPr>
-              <w:t xml:space="preserve">the </w:t>
-            </w:r>
-            <w:r>
-              <w:rPr>
-                <w:rFonts w:ascii="Times New Roman" w:hAnsi="Times New Roman" w:cs="Times New Roman"/>
-                <w:sz w:val="24"/>
-                <w:highlight w:val="yellow"/>
-              </w:rPr>
-              <w:t xml:space="preserve"> wheels</w:t>
-            </w:r>
-            <w:proofErr w:type="gramEnd"/>
-            <w:r>
-              <w:rPr>
-                <w:rFonts w:ascii="Times New Roman" w:hAnsi="Times New Roman" w:cs="Times New Roman"/>
-                <w:sz w:val="24"/>
-                <w:highlight w:val="yellow"/>
-              </w:rPr>
-              <w:t xml:space="preserve"> are turning</w:t>
-            </w:r>
-            <w:r>
-              <w:rPr>
-                <w:rFonts w:ascii="Times New Roman" w:hAnsi="Times New Roman" w:cs="Times New Roman"/>
-                <w:sz w:val="24"/>
-                <w:highlight w:val="yellow"/>
-              </w:rPr>
-              <w:t xml:space="preserve"> counterclockwise</w:t>
-            </w:r>
-            <w:r>
-              <w:rPr>
-                <w:rFonts w:ascii="Times New Roman" w:hAnsi="Times New Roman" w:cs="Times New Roman"/>
-                <w:sz w:val="24"/>
-                <w:highlight w:val="yellow"/>
-              </w:rPr>
-              <w:t>. It also will play a tone at Low pitch when the wheels are turning clockwise.</w:t>
-            </w:r>
-            <w:r>
-              <w:rPr>
-                <w:rFonts w:ascii="Times New Roman" w:hAnsi="Times New Roman" w:cs="Times New Roman"/>
-                <w:sz w:val="24"/>
-              </w:rPr>
-              <w:t xml:space="preserve"> When the Push sensor is pressed the sound, system will play a Medium pitched tone.</w:t>
-            </w:r>
-          </w:p>
-        </w:tc>
-      </w:tr>
-      <w:tr>
-        <w:tc>
-          <w:tcPr>
-            <w:tcW w:w="1060" w:type="dxa"/>
-          </w:tcPr>
-          <w:p>
-            <w:pPr>
-              <w:jc w:val="center"/>
-              <w:rPr>
-                <w:rFonts w:ascii="Times New Roman" w:hAnsi="Times New Roman" w:cs="Times New Roman"/>
-                <w:sz w:val="24"/>
-              </w:rPr>
-            </w:pPr>
-            <w:r>
-              <w:rPr>
-                <w:rFonts w:ascii="Times New Roman" w:hAnsi="Times New Roman" w:cs="Times New Roman"/>
-                <w:sz w:val="24"/>
-              </w:rPr>
-              <w:t>B</w:t>
-            </w:r>
-          </w:p>
-        </w:tc>
-        <w:tc>
-          <w:tcPr>
-            <w:tcW w:w="2002" w:type="dxa"/>
-          </w:tcPr>
-          <w:p>
-            <w:pPr>
-              <w:jc w:val="center"/>
-              <w:rPr>
-                <w:rFonts w:ascii="Times New Roman" w:hAnsi="Times New Roman" w:cs="Times New Roman"/>
-                <w:sz w:val="24"/>
-              </w:rPr>
-            </w:pPr>
-            <w:r>
-              <w:rPr>
-                <w:rFonts w:ascii="Times New Roman" w:hAnsi="Times New Roman" w:cs="Times New Roman"/>
-                <w:sz w:val="24"/>
-              </w:rPr>
-              <w:t>Wheel</w:t>
-            </w:r>
-          </w:p>
-        </w:tc>
-        <w:tc>
-          <w:tcPr>
-            <w:tcW w:w="6288" w:type="dxa"/>
-          </w:tcPr>
-          <w:p>
-            <w:pPr>
-              <w:jc w:val="center"/>
-              <w:rPr>
-                <w:rFonts w:ascii="Times New Roman" w:hAnsi="Times New Roman" w:cs="Times New Roman"/>
-                <w:sz w:val="24"/>
-              </w:rPr>
-            </w:pPr>
-            <w:r>
-              <w:rPr>
-                <w:rFonts w:ascii="Times New Roman" w:hAnsi="Times New Roman" w:cs="Times New Roman"/>
-                <w:sz w:val="24"/>
-              </w:rPr>
-              <w:t>Inte</w:t>
-            </w:r>
-            <w:r>
-              <w:rPr>
-                <w:rFonts w:ascii="Times New Roman" w:hAnsi="Times New Roman" w:cs="Times New Roman"/>
-                <w:sz w:val="24"/>
-              </w:rPr>
-              <w:t>racts with ground, sound system, and sonar sensor</w:t>
-            </w:r>
-            <w:r>
-              <w:rPr>
-                <w:rFonts w:ascii="Times New Roman" w:hAnsi="Times New Roman" w:cs="Times New Roman"/>
-                <w:sz w:val="24"/>
-              </w:rPr>
-              <w:t>.</w:t>
-            </w:r>
-            <w:r>
-              <w:rPr>
-                <w:rFonts w:ascii="Times New Roman" w:hAnsi="Times New Roman" w:cs="Times New Roman"/>
-                <w:sz w:val="24"/>
-              </w:rPr>
-              <w:t xml:space="preserve"> The wheels allow the bot to move on any surface. The system has 3 wheels, two are located at the top left and top right of the </w:t>
-            </w:r>
-            <w:proofErr w:type="spellStart"/>
-            <w:r>
-              <w:rPr>
-                <w:rFonts w:ascii="Times New Roman" w:hAnsi="Times New Roman" w:cs="Times New Roman"/>
-                <w:sz w:val="24"/>
-              </w:rPr>
-              <w:t>lejos</w:t>
-            </w:r>
-            <w:proofErr w:type="spellEnd"/>
-            <w:r>
-              <w:rPr>
-                <w:rFonts w:ascii="Times New Roman" w:hAnsi="Times New Roman" w:cs="Times New Roman"/>
-                <w:sz w:val="24"/>
-              </w:rPr>
-              <w:t xml:space="preserve"> brick, the third is at the back of the bot and is centered. The wheels start stopped until the Sonar sensor </w:t>
-            </w:r>
-          </w:p>
-        </w:tc>
-      </w:tr>
-      <w:tr>
-        <w:tc>
-          <w:tcPr>
-            <w:tcW w:w="1060" w:type="dxa"/>
-          </w:tcPr>
-          <w:p>
-            <w:pPr>
-              <w:jc w:val="center"/>
-              <w:rPr>
-                <w:rFonts w:ascii="Times New Roman" w:hAnsi="Times New Roman" w:cs="Times New Roman"/>
-                <w:sz w:val="24"/>
-              </w:rPr>
-            </w:pPr>
-            <w:r>
-              <w:rPr>
-                <w:rFonts w:ascii="Times New Roman" w:hAnsi="Times New Roman" w:cs="Times New Roman"/>
-                <w:sz w:val="24"/>
-              </w:rPr>
-              <w:t>C</w:t>
-            </w:r>
-          </w:p>
-        </w:tc>
-        <w:tc>
-          <w:tcPr>
-            <w:tcW w:w="2002" w:type="dxa"/>
-          </w:tcPr>
-          <w:p>
-            <w:pPr>
-              <w:jc w:val="center"/>
-              <w:rPr>
-                <w:rFonts w:ascii="Times New Roman" w:hAnsi="Times New Roman" w:cs="Times New Roman"/>
-                <w:sz w:val="24"/>
-              </w:rPr>
-            </w:pPr>
-            <w:r>
-              <w:rPr>
-                <w:rFonts w:ascii="Times New Roman" w:hAnsi="Times New Roman" w:cs="Times New Roman"/>
-                <w:sz w:val="24"/>
-              </w:rPr>
-              <w:t xml:space="preserve">Claw and </w:t>
-            </w:r>
-            <w:r>
-              <w:rPr>
-                <w:rFonts w:ascii="Times New Roman" w:hAnsi="Times New Roman" w:cs="Times New Roman"/>
-                <w:sz w:val="24"/>
-              </w:rPr>
-              <w:t xml:space="preserve">Push </w:t>
-            </w:r>
-            <w:proofErr w:type="gramStart"/>
-            <w:r>
-              <w:rPr>
-                <w:rFonts w:ascii="Times New Roman" w:hAnsi="Times New Roman" w:cs="Times New Roman"/>
-                <w:sz w:val="24"/>
-              </w:rPr>
-              <w:t>sensor</w:t>
-            </w:r>
-            <w:r>
-              <w:rPr>
-                <w:rFonts w:ascii="Times New Roman" w:hAnsi="Times New Roman" w:cs="Times New Roman"/>
-                <w:sz w:val="24"/>
-              </w:rPr>
-              <w:t>(</w:t>
-            </w:r>
-            <w:proofErr w:type="gramEnd"/>
-            <w:r>
-              <w:rPr>
-                <w:rFonts w:ascii="Times New Roman" w:hAnsi="Times New Roman" w:cs="Times New Roman"/>
-                <w:sz w:val="24"/>
-              </w:rPr>
-              <w:t>Can interface)</w:t>
-            </w:r>
-          </w:p>
-        </w:tc>
-        <w:tc>
-          <w:tcPr>
-            <w:tcW w:w="6288" w:type="dxa"/>
-          </w:tcPr>
-          <w:p>
-            <w:pPr>
-              <w:jc w:val="center"/>
-              <w:rPr>
-                <w:rFonts w:ascii="Times New Roman" w:hAnsi="Times New Roman" w:cs="Times New Roman"/>
-                <w:sz w:val="24"/>
-              </w:rPr>
-            </w:pPr>
-            <w:r>
-              <w:rPr>
-                <w:rFonts w:ascii="Times New Roman" w:hAnsi="Times New Roman" w:cs="Times New Roman"/>
-                <w:sz w:val="24"/>
-              </w:rPr>
-              <w:t xml:space="preserve">Interacts with can and chassis. When its pressed due to pushing a can the chassis will play a Medium pitch tone. </w:t>
-            </w:r>
-            <w:r>
-              <w:rPr>
-                <w:rFonts w:ascii="Times New Roman" w:hAnsi="Times New Roman" w:cs="Times New Roman"/>
-                <w:sz w:val="24"/>
-                <w:highlight w:val="yellow"/>
-              </w:rPr>
-              <w:t xml:space="preserve">The push sensor </w:t>
-            </w:r>
-            <w:r>
-              <w:rPr>
-                <w:rFonts w:ascii="Times New Roman" w:hAnsi="Times New Roman" w:cs="Times New Roman"/>
-                <w:sz w:val="24"/>
-                <w:highlight w:val="yellow"/>
-              </w:rPr>
-              <w:t xml:space="preserve">notifies the </w:t>
-            </w:r>
-            <w:r>
-              <w:rPr>
-                <w:rFonts w:ascii="Times New Roman" w:hAnsi="Times New Roman" w:cs="Times New Roman"/>
-                <w:sz w:val="24"/>
-                <w:highlight w:val="yellow"/>
-              </w:rPr>
-              <w:t>system</w:t>
-            </w:r>
-            <w:r>
-              <w:rPr>
-                <w:rFonts w:ascii="Times New Roman" w:hAnsi="Times New Roman" w:cs="Times New Roman"/>
-                <w:sz w:val="24"/>
-                <w:highlight w:val="yellow"/>
-              </w:rPr>
-              <w:t xml:space="preserve"> which then </w:t>
-            </w:r>
-            <w:r>
-              <w:rPr>
-                <w:rFonts w:ascii="Times New Roman" w:hAnsi="Times New Roman" w:cs="Times New Roman"/>
-                <w:sz w:val="24"/>
-                <w:highlight w:val="yellow"/>
-              </w:rPr>
-              <w:t xml:space="preserve">begins </w:t>
-            </w:r>
-            <w:r>
-              <w:rPr>
-                <w:rFonts w:ascii="Times New Roman" w:hAnsi="Times New Roman" w:cs="Times New Roman"/>
-                <w:sz w:val="24"/>
-                <w:highlight w:val="yellow"/>
-              </w:rPr>
-              <w:t>to time</w:t>
-            </w:r>
-            <w:r>
-              <w:rPr>
-                <w:rFonts w:ascii="Times New Roman" w:hAnsi="Times New Roman" w:cs="Times New Roman"/>
-                <w:sz w:val="24"/>
-                <w:highlight w:val="yellow"/>
-              </w:rPr>
-              <w:t xml:space="preserve"> and</w:t>
-            </w:r>
-            <w:r>
-              <w:rPr>
-                <w:rFonts w:ascii="Times New Roman" w:hAnsi="Times New Roman" w:cs="Times New Roman"/>
-                <w:sz w:val="24"/>
-                <w:highlight w:val="yellow"/>
-              </w:rPr>
-              <w:t xml:space="preserve"> measure the distance pushed during removal.</w:t>
-            </w:r>
-          </w:p>
-        </w:tc>
-      </w:tr>
-      <w:tr>
-        <w:tc>
-          <w:tcPr>
-            <w:tcW w:w="1060" w:type="dxa"/>
-          </w:tcPr>
-          <w:p>
-            <w:pPr>
-              <w:jc w:val="center"/>
-              <w:rPr>
-                <w:rFonts w:ascii="Times New Roman" w:hAnsi="Times New Roman" w:cs="Times New Roman"/>
-                <w:sz w:val="24"/>
-              </w:rPr>
-            </w:pPr>
-            <w:r>
-              <w:rPr>
-                <w:rFonts w:ascii="Times New Roman" w:hAnsi="Times New Roman" w:cs="Times New Roman"/>
-                <w:sz w:val="24"/>
-              </w:rPr>
-              <w:t>D</w:t>
-            </w:r>
-          </w:p>
-        </w:tc>
-        <w:tc>
-          <w:tcPr>
-            <w:tcW w:w="2002" w:type="dxa"/>
-          </w:tcPr>
-          <w:p>
-            <w:pPr>
-              <w:jc w:val="center"/>
-              <w:rPr>
-                <w:rFonts w:ascii="Times New Roman" w:hAnsi="Times New Roman" w:cs="Times New Roman"/>
-                <w:sz w:val="24"/>
-              </w:rPr>
-            </w:pPr>
-            <w:r>
-              <w:rPr>
-                <w:rFonts w:ascii="Times New Roman" w:hAnsi="Times New Roman" w:cs="Times New Roman"/>
-                <w:sz w:val="24"/>
-              </w:rPr>
-              <w:t xml:space="preserve">Light </w:t>
-            </w:r>
-            <w:proofErr w:type="gramStart"/>
-            <w:r>
-              <w:rPr>
-                <w:rFonts w:ascii="Times New Roman" w:hAnsi="Times New Roman" w:cs="Times New Roman"/>
-                <w:sz w:val="24"/>
-              </w:rPr>
-              <w:t>sensor</w:t>
-            </w:r>
-            <w:r>
-              <w:rPr>
-                <w:rFonts w:ascii="Times New Roman" w:hAnsi="Times New Roman" w:cs="Times New Roman"/>
-                <w:sz w:val="24"/>
-              </w:rPr>
-              <w:t>(</w:t>
-            </w:r>
-            <w:proofErr w:type="gramEnd"/>
-            <w:r>
-              <w:rPr>
-                <w:rFonts w:ascii="Times New Roman" w:hAnsi="Times New Roman" w:cs="Times New Roman"/>
-                <w:sz w:val="24"/>
-              </w:rPr>
-              <w:t>Ground Interface)</w:t>
-            </w:r>
-          </w:p>
-        </w:tc>
-        <w:tc>
-          <w:tcPr>
-            <w:tcW w:w="6288" w:type="dxa"/>
-          </w:tcPr>
-          <w:p>
-            <w:pPr>
-              <w:jc w:val="center"/>
-              <w:rPr>
-                <w:rFonts w:ascii="Times New Roman" w:hAnsi="Times New Roman" w:cs="Times New Roman"/>
-                <w:sz w:val="24"/>
-              </w:rPr>
-            </w:pPr>
-            <w:r>
-              <w:rPr>
-                <w:rFonts w:ascii="Times New Roman" w:hAnsi="Times New Roman" w:cs="Times New Roman"/>
-                <w:sz w:val="24"/>
-              </w:rPr>
-              <w:t xml:space="preserve">Interacts with ground, light and chassis. It gets the light value at the current position by checking the grounds light value. Communicates to the </w:t>
-            </w:r>
-            <w:r>
-              <w:rPr>
-                <w:rFonts w:ascii="Times New Roman" w:hAnsi="Times New Roman" w:cs="Times New Roman"/>
-                <w:sz w:val="24"/>
-              </w:rPr>
-              <w:t>system</w:t>
-            </w:r>
-            <w:r>
-              <w:rPr>
-                <w:rFonts w:ascii="Times New Roman" w:hAnsi="Times New Roman" w:cs="Times New Roman"/>
-                <w:sz w:val="24"/>
-              </w:rPr>
-              <w:t xml:space="preserve"> to determine </w:t>
-            </w:r>
-            <w:r>
-              <w:rPr>
-                <w:rFonts w:ascii="Times New Roman" w:hAnsi="Times New Roman" w:cs="Times New Roman"/>
-                <w:sz w:val="24"/>
-              </w:rPr>
-              <w:t>movement.</w:t>
-            </w:r>
-          </w:p>
-        </w:tc>
-      </w:tr>
-      <w:tr>
-        <w:tc>
-          <w:tcPr>
-            <w:tcW w:w="1060" w:type="dxa"/>
-          </w:tcPr>
-          <w:p>
-            <w:pPr>
-              <w:jc w:val="center"/>
-              <w:rPr>
-                <w:rFonts w:ascii="Times New Roman" w:hAnsi="Times New Roman" w:cs="Times New Roman"/>
-                <w:sz w:val="24"/>
-              </w:rPr>
-            </w:pPr>
-            <w:r>
-              <w:rPr>
-                <w:rFonts w:ascii="Times New Roman" w:hAnsi="Times New Roman" w:cs="Times New Roman"/>
-                <w:sz w:val="24"/>
-              </w:rPr>
-              <w:lastRenderedPageBreak/>
-              <w:t>E</w:t>
-            </w:r>
-          </w:p>
-        </w:tc>
-        <w:tc>
-          <w:tcPr>
-            <w:tcW w:w="2002" w:type="dxa"/>
-          </w:tcPr>
-          <w:p>
-            <w:pPr>
-              <w:jc w:val="center"/>
-              <w:rPr>
-                <w:rFonts w:ascii="Times New Roman" w:hAnsi="Times New Roman" w:cs="Times New Roman"/>
-                <w:sz w:val="24"/>
-              </w:rPr>
-            </w:pPr>
-            <w:r>
-              <w:rPr>
-                <w:rFonts w:ascii="Times New Roman" w:hAnsi="Times New Roman" w:cs="Times New Roman"/>
-                <w:sz w:val="24"/>
-              </w:rPr>
-              <w:t>Sonar sensor</w:t>
-            </w:r>
-          </w:p>
-          <w:p>
-            <w:pPr>
-              <w:jc w:val="center"/>
-              <w:rPr>
-                <w:rFonts w:ascii="Times New Roman" w:hAnsi="Times New Roman" w:cs="Times New Roman"/>
-                <w:sz w:val="24"/>
-              </w:rPr>
-            </w:pPr>
-            <w:r>
-              <w:rPr>
-                <w:rFonts w:ascii="Times New Roman" w:hAnsi="Times New Roman" w:cs="Times New Roman"/>
-                <w:sz w:val="24"/>
-              </w:rPr>
-              <w:t>(Can interface</w:t>
-            </w:r>
-          </w:p>
-        </w:tc>
-        <w:tc>
-          <w:tcPr>
-            <w:tcW w:w="6288" w:type="dxa"/>
-          </w:tcPr>
-          <w:p>
-            <w:pPr>
-              <w:jc w:val="center"/>
-              <w:rPr>
-                <w:rFonts w:ascii="Times New Roman" w:hAnsi="Times New Roman" w:cs="Times New Roman"/>
-                <w:sz w:val="24"/>
-              </w:rPr>
-            </w:pPr>
-            <w:r>
-              <w:rPr>
-                <w:rFonts w:ascii="Times New Roman" w:hAnsi="Times New Roman" w:cs="Times New Roman"/>
-                <w:sz w:val="24"/>
-              </w:rPr>
-              <w:t xml:space="preserve">Interacts with the environment and chassis. The sensor pulses </w:t>
-            </w:r>
-            <w:r>
-              <w:rPr>
-                <w:rFonts w:ascii="Times New Roman" w:hAnsi="Times New Roman" w:cs="Times New Roman"/>
-                <w:sz w:val="24"/>
-              </w:rPr>
-              <w:t xml:space="preserve">to find cans. If a can is detected it will </w:t>
-            </w:r>
-          </w:p>
-        </w:tc>
-      </w:tr>
-    </w:tbl>
-    <w:p>
-      <w:pPr>
-        <w:jc w:val="center"/>
-        <w:rPr>
-          <w:rFonts w:ascii="Times New Roman" w:hAnsi="Times New Roman" w:cs="Times New Roman"/>
-          <w:sz w:val="24"/>
-        </w:rPr>
-      </w:pPr>
-    </w:p>
-    <w:p>
-      <w:pPr>
-        <w:jc w:val="center"/>
-        <w:rPr>
-          <w:rFonts w:ascii="Times New Roman" w:hAnsi="Times New Roman" w:cs="Times New Roman"/>
-          <w:sz w:val="24"/>
-        </w:rPr>
-      </w:pPr>
-    </w:p>
-    <w:p>
-      <w:pPr>
-        <w:jc w:val="center"/>
-        <w:rPr>
-          <w:rFonts w:ascii="Times New Roman" w:hAnsi="Times New Roman" w:cs="Times New Roman"/>
-          <w:sz w:val="24"/>
-        </w:rPr>
-      </w:pPr>
-      <w:r>
-        <w:rPr>
-          <w:rFonts w:ascii="Times New Roman" w:hAnsi="Times New Roman" w:cs="Times New Roman"/>
-          <w:sz w:val="24"/>
-        </w:rPr>
-        <w:t>Redux</w:t>
-      </w:r>
-    </w:p>
-    <w:p>
-      <w:pPr>
-        <w:jc w:val="center"/>
-        <w:rPr>
-          <w:rFonts w:ascii="Times New Roman" w:hAnsi="Times New Roman" w:cs="Times New Roman"/>
-          <w:sz w:val="24"/>
-        </w:rPr>
-      </w:pPr>
-      <w:r>
-        <w:rPr>
-          <w:rFonts w:ascii="Times New Roman" w:hAnsi="Times New Roman" w:cs="Times New Roman"/>
-          <w:sz w:val="24"/>
-        </w:rPr>
-        <w:t>//TODO: come up with states to think through it.</w:t>
-      </w:r>
-    </w:p>
-    <w:p>
-      <w:pPr>
         <w:jc w:val="both"/>
         <w:rPr>
           <w:rFonts w:ascii="Times New Roman" w:hAnsi="Times New Roman" w:cs="Times New Roman"/>
           <w:sz w:val="24"/>
         </w:rPr>
       </w:pPr>
+      <w:bookmarkStart w:id="0" w:name="_GoBack"/>
+      <w:bookmarkEnd w:id="0"/>
       <w:r>
         <w:rPr>
           <w:rFonts w:ascii="Times New Roman" w:hAnsi="Times New Roman" w:cs="Times New Roman"/>
@@ -979,7 +34,7 @@
                     <pic:cNvPicPr/>
                   </pic:nvPicPr>
                   <pic:blipFill>
-                    <a:blip r:embed="rId6">
+                    <a:blip r:embed="rId5">
                       <a:extLst>
                         <a:ext uri="{28A0092B-C50C-407E-A947-70E740481C1C}">
                           <a14:useLocalDpi xmlns:a14="http://schemas.microsoft.com/office/drawing/2010/main" val="0"/>
@@ -1110,7 +165,7 @@
                 <w:rFonts w:ascii="Times New Roman" w:hAnsi="Times New Roman" w:cs="Times New Roman"/>
                 <w:sz w:val="24"/>
               </w:rPr>
-              <w:t>Function and Events</w:t>
+              <w:t>Description</w:t>
             </w:r>
           </w:p>
         </w:tc>
@@ -1191,14 +246,7 @@
                 <w:rFonts w:ascii="Times New Roman" w:hAnsi="Times New Roman" w:cs="Times New Roman"/>
                 <w:sz w:val="24"/>
               </w:rPr>
-              <w:t xml:space="preserve">Located at the </w:t>
-            </w:r>
-            <w:r>
-              <w:rPr>
-                <w:rFonts w:ascii="Times New Roman" w:hAnsi="Times New Roman" w:cs="Times New Roman"/>
-                <w:sz w:val="24"/>
-              </w:rPr>
-              <w:t>at the t</w:t>
+              <w:t>Located at the at the t</w:t>
             </w:r>
             <w:r>
               <w:rPr>
@@ -1250,46 +298,51 @@
           </w:tcPr>
           <w:p>
             <w:pPr>
-              <w:rPr>
-                <w:rFonts w:ascii="Times New Roman" w:hAnsi="Times New Roman" w:cs="Times New Roman"/>
-                <w:sz w:val="24"/>
-              </w:rPr>
-            </w:pPr>
-            <w:r>
-              <w:rPr>
-                <w:rFonts w:ascii="Times New Roman" w:hAnsi="Times New Roman" w:cs="Times New Roman"/>
-                <w:sz w:val="24"/>
-              </w:rPr>
-              <w:t>On Ground interface detection:</w:t>
-            </w:r>
-          </w:p>
-          <w:p>
-            <w:pPr>
-              <w:pStyle w:val="ListParagraph"/>
-              <w:numPr>
-                <w:ilvl w:val="0"/>
-                <w:numId w:val="8"/>
-              </w:numPr>
-              <w:rPr>
-                <w:rFonts w:ascii="Times New Roman" w:hAnsi="Times New Roman" w:cs="Times New Roman"/>
-                <w:sz w:val="24"/>
-              </w:rPr>
-            </w:pPr>
-            <w:r>
-              <w:rPr>
-                <w:rFonts w:ascii="Times New Roman" w:hAnsi="Times New Roman" w:cs="Times New Roman"/>
-                <w:sz w:val="24"/>
-              </w:rPr>
-              <w:t>Displays can removal data</w:t>
-            </w:r>
-          </w:p>
-          <w:p>
-            <w:pPr>
-              <w:pStyle w:val="ListParagraph"/>
-              <w:numPr>
-                <w:ilvl w:val="0"/>
-                <w:numId w:val="8"/>
-              </w:numPr>
+              <w:jc w:val="center"/>
+              <w:rPr>
+                <w:rFonts w:ascii="Times New Roman" w:hAnsi="Times New Roman" w:cs="Times New Roman"/>
+                <w:sz w:val="24"/>
+              </w:rPr>
+            </w:pPr>
+            <w:r>
+              <w:rPr>
+                <w:rFonts w:ascii="Times New Roman" w:hAnsi="Times New Roman" w:cs="Times New Roman"/>
+                <w:sz w:val="24"/>
+              </w:rPr>
+              <w:t xml:space="preserve">Interacts with </w:t>
+            </w:r>
+            <w:r>
+              <w:rPr>
+                <w:rFonts w:ascii="Times New Roman" w:hAnsi="Times New Roman" w:cs="Times New Roman"/>
+                <w:sz w:val="24"/>
+              </w:rPr>
+              <w:t>M</w:t>
+            </w:r>
+            <w:r>
+              <w:rPr>
+                <w:rFonts w:ascii="Times New Roman" w:hAnsi="Times New Roman" w:cs="Times New Roman"/>
+                <w:sz w:val="24"/>
+              </w:rPr>
+              <w:t>artians</w:t>
+            </w:r>
+          </w:p>
+          <w:p>
+            <w:pPr>
+              <w:rPr>
+                <w:rFonts w:ascii="Times New Roman" w:hAnsi="Times New Roman" w:cs="Times New Roman"/>
+                <w:sz w:val="24"/>
+              </w:rPr>
+            </w:pPr>
+            <w:r>
+              <w:rPr>
+                <w:rFonts w:ascii="Times New Roman" w:hAnsi="Times New Roman" w:cs="Times New Roman"/>
+                <w:sz w:val="24"/>
+              </w:rPr>
+              <w:t>Waits for can released event from G.</w:t>
+            </w:r>
+          </w:p>
+          <w:p>
+            <w:pPr>
               <w:rPr>
                 <w:rFonts w:ascii="Times New Roman" w:hAnsi="Times New Roman" w:cs="Times New Roman"/>
                 <w:sz w:val="24"/>
@@ -1301,6 +354,13 @@
                 <w:sz w:val="24"/>
               </w:rPr>
               <w:t>Displays the distance the can was pushed and the time it took for removal</w:t>
+            </w:r>
+            <w:r>
+              <w:rPr>
+                <w:rFonts w:ascii="Times New Roman" w:hAnsi="Times New Roman" w:cs="Times New Roman"/>
+                <w:sz w:val="24"/>
+              </w:rPr>
+              <w:t>.</w:t>
             </w:r>
           </w:p>
         </w:tc>
@@ -1386,7 +446,52 @@
                 <w:rFonts w:ascii="Times New Roman" w:hAnsi="Times New Roman" w:cs="Times New Roman"/>
                 <w:sz w:val="24"/>
               </w:rPr>
-              <w:t>Produce noise to notify Martians based on an event</w:t>
+              <w:t>Interacts with the Can Interface</w:t>
+            </w:r>
+            <w:r>
+              <w:rPr>
+                <w:rFonts w:ascii="Times New Roman" w:hAnsi="Times New Roman" w:cs="Times New Roman"/>
+                <w:sz w:val="24"/>
+              </w:rPr>
+              <w:t xml:space="preserve"> and Ground interface</w:t>
+            </w:r>
+          </w:p>
+          <w:p>
+            <w:pPr>
+              <w:jc w:val="center"/>
+              <w:rPr>
+                <w:rFonts w:ascii="Times New Roman" w:hAnsi="Times New Roman" w:cs="Times New Roman"/>
+                <w:sz w:val="24"/>
+              </w:rPr>
+            </w:pPr>
+            <w:r>
+              <w:rPr>
+                <w:rFonts w:ascii="Times New Roman" w:hAnsi="Times New Roman" w:cs="Times New Roman"/>
+                <w:sz w:val="24"/>
+              </w:rPr>
+              <w:t>Produce noise to notify Martians based on an event.</w:t>
+            </w:r>
+          </w:p>
+          <w:p>
+            <w:pPr>
+              <w:rPr>
+                <w:rFonts w:ascii="Times New Roman" w:hAnsi="Times New Roman" w:cs="Times New Roman"/>
+                <w:sz w:val="24"/>
+              </w:rPr>
+            </w:pPr>
+            <w:r>
+              <w:rPr>
+                <w:rFonts w:ascii="Times New Roman" w:hAnsi="Times New Roman" w:cs="Times New Roman"/>
+                <w:sz w:val="24"/>
+              </w:rPr>
+              <w:t xml:space="preserve">The sound system plays a tone at a High pitch when the wheels are turning counterclockwise. It also will play a tone at Low pitch when the wheels are turning </w:t>
+            </w:r>
+            <w:r>
+              <w:rPr>
+                <w:rFonts w:ascii="Times New Roman" w:hAnsi="Times New Roman" w:cs="Times New Roman"/>
+                <w:sz w:val="24"/>
+              </w:rPr>
+              <w:t>clockwise</w:t>
             </w:r>
             <w:r>
               <w:rPr>
@@ -1395,48 +500,6 @@
               </w:rPr>
               <w:t>.</w:t>
             </w:r>
-          </w:p>
-          <w:p>
-            <w:pPr>
-              <w:pStyle w:val="ListParagraph"/>
-              <w:numPr>
-                <w:ilvl w:val="0"/>
-                <w:numId w:val="7"/>
-              </w:numPr>
-              <w:rPr>
-                <w:rFonts w:ascii="Times New Roman" w:hAnsi="Times New Roman" w:cs="Times New Roman"/>
-                <w:sz w:val="24"/>
-              </w:rPr>
-            </w:pPr>
-          </w:p>
-          <w:p>
-            <w:pPr>
-              <w:rPr>
-                <w:rFonts w:ascii="Times New Roman" w:hAnsi="Times New Roman" w:cs="Times New Roman"/>
-                <w:sz w:val="24"/>
-              </w:rPr>
-            </w:pPr>
-            <w:r>
-              <w:rPr>
-                <w:rFonts w:ascii="Times New Roman" w:hAnsi="Times New Roman" w:cs="Times New Roman"/>
-                <w:sz w:val="24"/>
-              </w:rPr>
-              <w:t xml:space="preserve">The sound system plays a tone at a High pitch when the wheels are turning counterclockwise. It also will play a tone at Low pitch when the wheels are turning </w:t>
-            </w:r>
-            <w:r>
-              <w:rPr>
-                <w:rFonts w:ascii="Times New Roman" w:hAnsi="Times New Roman" w:cs="Times New Roman"/>
-                <w:sz w:val="24"/>
-              </w:rPr>
-              <w:t>clockwise</w:t>
-            </w:r>
-            <w:r>
-              <w:rPr>
-                <w:rFonts w:ascii="Times New Roman" w:hAnsi="Times New Roman" w:cs="Times New Roman"/>
-                <w:sz w:val="24"/>
-              </w:rPr>
-              <w:t>.</w:t>
-            </w:r>
             <w:r>
               <w:rPr>
                 <w:rFonts w:ascii="Times New Roman" w:hAnsi="Times New Roman" w:cs="Times New Roman"/>
@@ -1444,30 +507,26 @@
               </w:rPr>
               <w:t xml:space="preserve"> When</w:t>
             </w:r>
-            <w:bookmarkStart w:id="0" w:name="_GoBack"/>
-            <w:bookmarkEnd w:id="0"/>
-            <w:r>
-              <w:rPr>
-                <w:rFonts w:ascii="Times New Roman" w:hAnsi="Times New Roman" w:cs="Times New Roman"/>
-                <w:sz w:val="24"/>
-              </w:rPr>
-              <w:t xml:space="preserve"> the Push sensor is </w:t>
-            </w:r>
-            <w:proofErr w:type="gramStart"/>
-            <w:r>
-              <w:rPr>
-                <w:rFonts w:ascii="Times New Roman" w:hAnsi="Times New Roman" w:cs="Times New Roman"/>
-                <w:sz w:val="24"/>
-              </w:rPr>
-              <w:t>pressed</w:t>
-            </w:r>
-            <w:proofErr w:type="gramEnd"/>
-            <w:r>
-              <w:rPr>
-                <w:rFonts w:ascii="Times New Roman" w:hAnsi="Times New Roman" w:cs="Times New Roman"/>
-                <w:sz w:val="24"/>
-              </w:rPr>
-              <w:t xml:space="preserve"> t</w:t>
+            <w:r>
+              <w:rPr>
+                <w:rFonts w:ascii="Times New Roman" w:hAnsi="Times New Roman" w:cs="Times New Roman"/>
+                <w:sz w:val="24"/>
+              </w:rPr>
+              <w:t xml:space="preserve"> the Can interface on push</w:t>
+            </w:r>
+            <w:r>
+              <w:rPr>
+                <w:rFonts w:ascii="Times New Roman" w:hAnsi="Times New Roman" w:cs="Times New Roman"/>
+                <w:sz w:val="24"/>
+              </w:rPr>
+              <w:t xml:space="preserve"> is </w:t>
+            </w:r>
+            <w:r>
+              <w:rPr>
+                <w:rFonts w:ascii="Times New Roman" w:hAnsi="Times New Roman" w:cs="Times New Roman"/>
+                <w:sz w:val="24"/>
+              </w:rPr>
+              <w:t xml:space="preserve">pressed </w:t>
             </w:r>
             <w:r>
               <w:rPr>
@@ -1544,6 +603,13 @@
               </w:rPr>
               <w:t>Located at the bottom front corner on the rover, to the corresponding side of the view touching the ground. Adjacent to D.</w:t>
             </w:r>
+            <w:r>
+              <w:rPr>
+                <w:rFonts w:ascii="Times New Roman" w:hAnsi="Times New Roman" w:cs="Times New Roman"/>
+                <w:sz w:val="24"/>
+              </w:rPr>
+              <w:t xml:space="preserve"> These are the front wheels</w:t>
+            </w:r>
           </w:p>
         </w:tc>
         <w:tc>
@@ -1552,11 +618,130 @@
           </w:tcPr>
           <w:p>
             <w:pPr>
-              <w:rPr>
-                <w:rFonts w:ascii="Times New Roman" w:hAnsi="Times New Roman" w:cs="Times New Roman"/>
-                <w:sz w:val="24"/>
-              </w:rPr>
-            </w:pPr>
+              <w:jc w:val="center"/>
+              <w:rPr>
+                <w:rFonts w:ascii="Times New Roman" w:hAnsi="Times New Roman" w:cs="Times New Roman"/>
+                <w:sz w:val="24"/>
+              </w:rPr>
+            </w:pPr>
+            <w:r>
+              <w:rPr>
+                <w:rFonts w:ascii="Times New Roman" w:hAnsi="Times New Roman" w:cs="Times New Roman"/>
+                <w:sz w:val="24"/>
+              </w:rPr>
+              <w:t>Interacts with the can Interface.</w:t>
+            </w:r>
+          </w:p>
+          <w:p>
+            <w:pPr>
+              <w:rPr>
+                <w:rFonts w:ascii="Times New Roman" w:hAnsi="Times New Roman" w:cs="Times New Roman"/>
+                <w:sz w:val="24"/>
+              </w:rPr>
+            </w:pPr>
+            <w:r>
+              <w:rPr>
+                <w:rFonts w:ascii="Times New Roman" w:hAnsi="Times New Roman" w:cs="Times New Roman"/>
+                <w:sz w:val="24"/>
+              </w:rPr>
+              <w:t>Rotates wheel</w:t>
+            </w:r>
+            <w:r>
+              <w:rPr>
+                <w:rFonts w:ascii="Times New Roman" w:hAnsi="Times New Roman" w:cs="Times New Roman"/>
+                <w:sz w:val="24"/>
+              </w:rPr>
+              <w:t>.</w:t>
+            </w:r>
+          </w:p>
+          <w:p>
+            <w:pPr>
+              <w:rPr>
+                <w:rFonts w:ascii="Times New Roman" w:hAnsi="Times New Roman" w:cs="Times New Roman"/>
+                <w:sz w:val="24"/>
+              </w:rPr>
+            </w:pPr>
+            <w:r>
+              <w:rPr>
+                <w:rFonts w:ascii="Times New Roman" w:hAnsi="Times New Roman" w:cs="Times New Roman"/>
+                <w:sz w:val="24"/>
+              </w:rPr>
+              <w:t xml:space="preserve">Rotates opposite </w:t>
+            </w:r>
+          </w:p>
+          <w:p>
+            <w:pPr>
+              <w:rPr>
+                <w:rFonts w:ascii="Times New Roman" w:hAnsi="Times New Roman" w:cs="Times New Roman"/>
+                <w:sz w:val="24"/>
+              </w:rPr>
+            </w:pPr>
+            <w:r>
+              <w:rPr>
+                <w:rFonts w:ascii="Times New Roman" w:hAnsi="Times New Roman" w:cs="Times New Roman"/>
+                <w:sz w:val="24"/>
+              </w:rPr>
+              <w:t>Send search event to E</w:t>
+            </w:r>
+          </w:p>
+          <w:p>
+            <w:pPr>
+              <w:rPr>
+                <w:rFonts w:ascii="Times New Roman" w:hAnsi="Times New Roman" w:cs="Times New Roman"/>
+                <w:sz w:val="24"/>
+              </w:rPr>
+            </w:pPr>
+            <w:r>
+              <w:rPr>
+                <w:rFonts w:ascii="Times New Roman" w:hAnsi="Times New Roman" w:cs="Times New Roman"/>
+                <w:sz w:val="24"/>
+              </w:rPr>
+              <w:t xml:space="preserve">Waits for event from E to </w:t>
+            </w:r>
+            <w:r>
+              <w:rPr>
+                <w:rFonts w:ascii="Times New Roman" w:hAnsi="Times New Roman" w:cs="Times New Roman"/>
+                <w:sz w:val="24"/>
+              </w:rPr>
+              <w:t>decide forward or backwards</w:t>
+            </w:r>
+            <w:r>
+              <w:rPr>
+                <w:rFonts w:ascii="Times New Roman" w:hAnsi="Times New Roman" w:cs="Times New Roman"/>
+                <w:sz w:val="24"/>
+              </w:rPr>
+              <w:t>.</w:t>
+            </w:r>
+          </w:p>
+          <w:p>
+            <w:pPr>
+              <w:rPr>
+                <w:rFonts w:ascii="Times New Roman" w:hAnsi="Times New Roman" w:cs="Times New Roman"/>
+                <w:sz w:val="24"/>
+              </w:rPr>
+            </w:pPr>
+            <w:r>
+              <w:rPr>
+                <w:rFonts w:ascii="Times New Roman" w:hAnsi="Times New Roman" w:cs="Times New Roman"/>
+                <w:sz w:val="24"/>
+              </w:rPr>
+              <w:t>Move forward or backwards.</w:t>
+            </w:r>
+          </w:p>
+          <w:p>
+            <w:pPr>
+              <w:rPr>
+                <w:rFonts w:ascii="Times New Roman" w:hAnsi="Times New Roman" w:cs="Times New Roman"/>
+                <w:sz w:val="24"/>
+              </w:rPr>
+            </w:pPr>
+            <w:r>
+              <w:rPr>
+                <w:rFonts w:ascii="Times New Roman" w:hAnsi="Times New Roman" w:cs="Times New Roman"/>
+                <w:sz w:val="24"/>
+              </w:rPr>
+              <w:t>Send event to B to play tone.</w:t>
+            </w:r>
           </w:p>
         </w:tc>
       </w:tr>
@@ -1643,6 +828,42 @@
                 <w:sz w:val="24"/>
               </w:rPr>
             </w:pPr>
+            <w:r>
+              <w:rPr>
+                <w:rFonts w:ascii="Times New Roman" w:hAnsi="Times New Roman" w:cs="Times New Roman"/>
+                <w:sz w:val="24"/>
+              </w:rPr>
+              <w:t>Interacts with the g</w:t>
+            </w:r>
+            <w:r>
+              <w:rPr>
+                <w:rFonts w:ascii="Times New Roman" w:hAnsi="Times New Roman" w:cs="Times New Roman"/>
+                <w:sz w:val="24"/>
+              </w:rPr>
+              <w:t>round only.</w:t>
+            </w:r>
+          </w:p>
+          <w:p>
+            <w:pPr>
+              <w:rPr>
+                <w:rFonts w:ascii="Times New Roman" w:hAnsi="Times New Roman" w:cs="Times New Roman"/>
+                <w:sz w:val="24"/>
+              </w:rPr>
+            </w:pPr>
+            <w:r>
+              <w:rPr>
+                <w:rFonts w:ascii="Times New Roman" w:hAnsi="Times New Roman" w:cs="Times New Roman"/>
+                <w:sz w:val="24"/>
+              </w:rPr>
+              <w:t>The only responsibility for C1 is to act</w:t>
+            </w:r>
+            <w:r>
+              <w:rPr>
+                <w:rFonts w:ascii="Times New Roman" w:hAnsi="Times New Roman" w:cs="Times New Roman"/>
+                <w:sz w:val="24"/>
+              </w:rPr>
+              <w:t xml:space="preserve"> as a swivel wheel.</w:t>
+            </w:r>
           </w:p>
         </w:tc>
       </w:tr>
@@ -1722,6 +943,96 @@
                 <w:sz w:val="24"/>
               </w:rPr>
             </w:pPr>
+            <w:r>
+              <w:rPr>
+                <w:rFonts w:ascii="Times New Roman" w:hAnsi="Times New Roman" w:cs="Times New Roman"/>
+                <w:sz w:val="24"/>
+              </w:rPr>
+              <w:t>Interacts with the G</w:t>
+            </w:r>
+            <w:r>
+              <w:rPr>
+                <w:rFonts w:ascii="Times New Roman" w:hAnsi="Times New Roman" w:cs="Times New Roman"/>
+                <w:sz w:val="24"/>
+              </w:rPr>
+              <w:t xml:space="preserve">round </w:t>
+            </w:r>
+            <w:r>
+              <w:rPr>
+                <w:rFonts w:ascii="Times New Roman" w:hAnsi="Times New Roman" w:cs="Times New Roman"/>
+                <w:sz w:val="24"/>
+              </w:rPr>
+              <w:t>and Can interface</w:t>
+            </w:r>
+          </w:p>
+          <w:p>
+            <w:pPr>
+              <w:rPr>
+                <w:rFonts w:ascii="Times New Roman" w:hAnsi="Times New Roman" w:cs="Times New Roman"/>
+                <w:sz w:val="24"/>
+              </w:rPr>
+            </w:pPr>
+            <w:r>
+              <w:rPr>
+                <w:rFonts w:ascii="Times New Roman" w:hAnsi="Times New Roman" w:cs="Times New Roman"/>
+                <w:sz w:val="24"/>
+              </w:rPr>
+              <w:t>Doesn’t detect border</w:t>
+            </w:r>
+          </w:p>
+          <w:p>
+            <w:pPr>
+              <w:rPr>
+                <w:rFonts w:ascii="Times New Roman" w:hAnsi="Times New Roman" w:cs="Times New Roman"/>
+                <w:sz w:val="24"/>
+              </w:rPr>
+            </w:pPr>
+            <w:r>
+              <w:rPr>
+                <w:rFonts w:ascii="Times New Roman" w:hAnsi="Times New Roman" w:cs="Times New Roman"/>
+                <w:sz w:val="24"/>
+              </w:rPr>
+              <w:t>Detects border</w:t>
+            </w:r>
+          </w:p>
+          <w:p>
+            <w:pPr>
+              <w:rPr>
+                <w:rFonts w:ascii="Times New Roman" w:hAnsi="Times New Roman" w:cs="Times New Roman"/>
+                <w:sz w:val="24"/>
+              </w:rPr>
+            </w:pPr>
+            <w:r>
+              <w:rPr>
+                <w:rFonts w:ascii="Times New Roman" w:hAnsi="Times New Roman" w:cs="Times New Roman"/>
+                <w:sz w:val="24"/>
+              </w:rPr>
+              <w:t>Fire a move backwards event and release event to C</w:t>
+            </w:r>
+          </w:p>
+          <w:p>
+            <w:pPr>
+              <w:rPr>
+                <w:rFonts w:ascii="Times New Roman" w:hAnsi="Times New Roman" w:cs="Times New Roman"/>
+                <w:sz w:val="24"/>
+              </w:rPr>
+            </w:pPr>
+            <w:r>
+              <w:rPr>
+                <w:rFonts w:ascii="Times New Roman" w:hAnsi="Times New Roman" w:cs="Times New Roman"/>
+                <w:sz w:val="24"/>
+              </w:rPr>
+              <w:t>Move back and fire Can release event to G</w:t>
+            </w:r>
+          </w:p>
+          <w:p>
+            <w:pPr>
+              <w:pStyle w:val="ListParagraph"/>
+              <w:rPr>
+                <w:rFonts w:ascii="Times New Roman" w:hAnsi="Times New Roman" w:cs="Times New Roman"/>
+                <w:sz w:val="24"/>
+              </w:rPr>
+            </w:pPr>
           </w:p>
         </w:tc>
       </w:tr>
@@ -1765,6 +1076,172 @@
                 <w:rFonts w:ascii="Times New Roman" w:hAnsi="Times New Roman" w:cs="Times New Roman"/>
                 <w:sz w:val="24"/>
               </w:rPr>
+              <w:t>E</w:t>
+            </w:r>
+          </w:p>
+        </w:tc>
+        <w:tc>
+          <w:tcPr>
+            <w:tcW w:w="3079" w:type="dxa"/>
+          </w:tcPr>
+          <w:p>
+            <w:pPr>
+              <w:rPr>
+                <w:rFonts w:ascii="Times New Roman" w:hAnsi="Times New Roman" w:cs="Times New Roman"/>
+                <w:sz w:val="24"/>
+              </w:rPr>
+            </w:pPr>
+            <w:r>
+              <w:rPr>
+                <w:rFonts w:ascii="Times New Roman" w:hAnsi="Times New Roman" w:cs="Times New Roman"/>
+                <w:sz w:val="24"/>
+              </w:rPr>
+              <w:t>Located at the top of the rover towards the rear. Right below B.</w:t>
+            </w:r>
+          </w:p>
+        </w:tc>
+        <w:tc>
+          <w:tcPr>
+            <w:tcW w:w="5310" w:type="dxa"/>
+          </w:tcPr>
+          <w:p>
+            <w:pPr>
+              <w:jc w:val="center"/>
+              <w:rPr>
+                <w:rFonts w:ascii="Times New Roman" w:hAnsi="Times New Roman" w:cs="Times New Roman"/>
+                <w:sz w:val="24"/>
+              </w:rPr>
+            </w:pPr>
+            <w:r>
+              <w:rPr>
+                <w:rFonts w:ascii="Times New Roman" w:hAnsi="Times New Roman" w:cs="Times New Roman"/>
+                <w:sz w:val="24"/>
+              </w:rPr>
+              <w:t>Interacts with G</w:t>
+            </w:r>
+            <w:r>
+              <w:rPr>
+                <w:rFonts w:ascii="Times New Roman" w:hAnsi="Times New Roman" w:cs="Times New Roman"/>
+                <w:sz w:val="24"/>
+              </w:rPr>
+              <w:t>round Interface</w:t>
+            </w:r>
+          </w:p>
+          <w:p>
+            <w:pPr>
+              <w:rPr>
+                <w:rFonts w:ascii="Times New Roman" w:hAnsi="Times New Roman" w:cs="Times New Roman"/>
+                <w:sz w:val="24"/>
+              </w:rPr>
+            </w:pPr>
+            <w:r>
+              <w:rPr>
+                <w:rFonts w:ascii="Times New Roman" w:hAnsi="Times New Roman" w:cs="Times New Roman"/>
+                <w:sz w:val="24"/>
+              </w:rPr>
+              <w:t>Can’t find</w:t>
+            </w:r>
+          </w:p>
+          <w:p>
+            <w:pPr>
+              <w:rPr>
+                <w:rFonts w:ascii="Times New Roman" w:hAnsi="Times New Roman" w:cs="Times New Roman"/>
+                <w:sz w:val="24"/>
+              </w:rPr>
+            </w:pPr>
+            <w:r>
+              <w:rPr>
+                <w:rFonts w:ascii="Times New Roman" w:hAnsi="Times New Roman" w:cs="Times New Roman"/>
+                <w:sz w:val="24"/>
+              </w:rPr>
+              <w:t>Detects c</w:t>
+            </w:r>
+            <w:r>
+              <w:rPr>
+                <w:rFonts w:ascii="Times New Roman" w:hAnsi="Times New Roman" w:cs="Times New Roman"/>
+                <w:sz w:val="24"/>
+              </w:rPr>
+              <w:t>an</w:t>
+            </w:r>
+          </w:p>
+          <w:p>
+            <w:pPr>
+              <w:rPr>
+                <w:rFonts w:ascii="Times New Roman" w:hAnsi="Times New Roman" w:cs="Times New Roman"/>
+                <w:sz w:val="24"/>
+              </w:rPr>
+            </w:pPr>
+            <w:r>
+              <w:rPr>
+                <w:rFonts w:ascii="Times New Roman" w:hAnsi="Times New Roman" w:cs="Times New Roman"/>
+                <w:sz w:val="24"/>
+              </w:rPr>
+              <w:t>When a Can is found</w:t>
+            </w:r>
+            <w:r>
+              <w:rPr>
+                <w:rFonts w:ascii="Times New Roman" w:hAnsi="Times New Roman" w:cs="Times New Roman"/>
+                <w:sz w:val="24"/>
+              </w:rPr>
+              <w:t xml:space="preserve"> </w:t>
+            </w:r>
+            <w:r>
+              <w:rPr>
+                <w:rFonts w:ascii="Times New Roman" w:hAnsi="Times New Roman" w:cs="Times New Roman"/>
+                <w:sz w:val="24"/>
+              </w:rPr>
+              <w:t>fire an</w:t>
+            </w:r>
+            <w:r>
+              <w:rPr>
+                <w:rFonts w:ascii="Times New Roman" w:hAnsi="Times New Roman" w:cs="Times New Roman"/>
+                <w:sz w:val="24"/>
+              </w:rPr>
+              <w:t xml:space="preserve"> event to C to move forward</w:t>
+            </w:r>
+            <w:r>
+              <w:rPr>
+                <w:rFonts w:ascii="Times New Roman" w:hAnsi="Times New Roman" w:cs="Times New Roman"/>
+                <w:sz w:val="24"/>
+              </w:rPr>
+              <w:t>.</w:t>
+            </w:r>
+          </w:p>
+        </w:tc>
+      </w:tr>
+      <w:tr>
+        <w:tc>
+          <w:tcPr>
+            <w:tcW w:w="1961" w:type="dxa"/>
+            <w:vMerge/>
+          </w:tcPr>
+          <w:p>
+            <w:pPr>
+              <w:jc w:val="center"/>
+              <w:rPr>
+                <w:rFonts w:ascii="Times New Roman" w:hAnsi="Times New Roman" w:cs="Times New Roman"/>
+                <w:sz w:val="24"/>
+              </w:rPr>
+            </w:pPr>
+          </w:p>
+        </w:tc>
+        <w:tc>
+          <w:tcPr>
+            <w:tcW w:w="990" w:type="dxa"/>
+          </w:tcPr>
+          <w:p>
+            <w:pPr>
+              <w:jc w:val="center"/>
+              <w:rPr>
+                <w:rFonts w:ascii="Times New Roman" w:hAnsi="Times New Roman" w:cs="Times New Roman"/>
+                <w:sz w:val="24"/>
+              </w:rPr>
+            </w:pPr>
+            <w:r>
+              <w:rPr>
+                <w:rFonts w:ascii="Times New Roman" w:hAnsi="Times New Roman" w:cs="Times New Roman"/>
+                <w:sz w:val="24"/>
+              </w:rPr>
               <w:t>F</w:t>
             </w:r>
           </w:p>
@@ -1780,6 +1257,13 @@
                 <w:sz w:val="24"/>
               </w:rPr>
             </w:pPr>
+            <w:r>
+              <w:rPr>
+                <w:rFonts w:ascii="Times New Roman" w:hAnsi="Times New Roman" w:cs="Times New Roman"/>
+                <w:sz w:val="24"/>
+              </w:rPr>
+              <w:t>Extended from the front hover in the air while connected to the base of the rover.</w:t>
+            </w:r>
           </w:p>
         </w:tc>
         <w:tc>
@@ -1788,11 +1272,62 @@
           </w:tcPr>
           <w:p>
             <w:pPr>
-              <w:rPr>
-                <w:rFonts w:ascii="Times New Roman" w:hAnsi="Times New Roman" w:cs="Times New Roman"/>
-                <w:sz w:val="24"/>
-              </w:rPr>
-            </w:pPr>
+              <w:jc w:val="center"/>
+              <w:rPr>
+                <w:rFonts w:ascii="Times New Roman" w:hAnsi="Times New Roman" w:cs="Times New Roman"/>
+                <w:sz w:val="24"/>
+              </w:rPr>
+            </w:pPr>
+            <w:r>
+              <w:rPr>
+                <w:rFonts w:ascii="Times New Roman" w:hAnsi="Times New Roman" w:cs="Times New Roman"/>
+                <w:sz w:val="24"/>
+              </w:rPr>
+              <w:t>Interacts with can</w:t>
+            </w:r>
+            <w:r>
+              <w:rPr>
+                <w:rFonts w:ascii="Times New Roman" w:hAnsi="Times New Roman" w:cs="Times New Roman"/>
+                <w:sz w:val="24"/>
+              </w:rPr>
+              <w:t xml:space="preserve"> interface.</w:t>
+            </w:r>
+          </w:p>
+          <w:p>
+            <w:pPr>
+              <w:rPr>
+                <w:rFonts w:ascii="Times New Roman" w:hAnsi="Times New Roman" w:cs="Times New Roman"/>
+                <w:sz w:val="24"/>
+              </w:rPr>
+            </w:pPr>
+            <w:r>
+              <w:rPr>
+                <w:rFonts w:ascii="Times New Roman" w:hAnsi="Times New Roman" w:cs="Times New Roman"/>
+                <w:sz w:val="24"/>
+              </w:rPr>
+              <w:t>The only responsibility of F is</w:t>
+            </w:r>
+            <w:r>
+              <w:rPr>
+                <w:rFonts w:ascii="Times New Roman" w:hAnsi="Times New Roman" w:cs="Times New Roman"/>
+                <w:sz w:val="24"/>
+              </w:rPr>
+              <w:t xml:space="preserve"> to contain</w:t>
+            </w:r>
+            <w:r>
+              <w:rPr>
+                <w:rFonts w:ascii="Times New Roman" w:hAnsi="Times New Roman" w:cs="Times New Roman"/>
+                <w:sz w:val="24"/>
+              </w:rPr>
+              <w:t xml:space="preserve"> the C</w:t>
+            </w:r>
+            <w:r>
+              <w:rPr>
+                <w:rFonts w:ascii="Times New Roman" w:hAnsi="Times New Roman" w:cs="Times New Roman"/>
+                <w:sz w:val="24"/>
+              </w:rPr>
+              <w:t>an</w:t>
+            </w:r>
           </w:p>
         </w:tc>
       </w:tr>
@@ -1847,6 +1382,13 @@
                 <w:sz w:val="24"/>
               </w:rPr>
             </w:pPr>
+            <w:r>
+              <w:rPr>
+                <w:rFonts w:ascii="Times New Roman" w:hAnsi="Times New Roman" w:cs="Times New Roman"/>
+                <w:sz w:val="24"/>
+              </w:rPr>
+              <w:t>Connected to the base within the claws interior.</w:t>
+            </w:r>
           </w:p>
         </w:tc>
         <w:tc>
@@ -1855,11 +1397,86 @@
           </w:tcPr>
           <w:p>
             <w:pPr>
-              <w:rPr>
-                <w:rFonts w:ascii="Times New Roman" w:hAnsi="Times New Roman" w:cs="Times New Roman"/>
-                <w:sz w:val="24"/>
-              </w:rPr>
-            </w:pPr>
+              <w:jc w:val="center"/>
+              <w:rPr>
+                <w:rFonts w:ascii="Times New Roman" w:hAnsi="Times New Roman" w:cs="Times New Roman"/>
+                <w:sz w:val="24"/>
+              </w:rPr>
+            </w:pPr>
+            <w:r>
+              <w:rPr>
+                <w:rFonts w:ascii="Times New Roman" w:hAnsi="Times New Roman" w:cs="Times New Roman"/>
+                <w:sz w:val="24"/>
+              </w:rPr>
+              <w:t>Interacts with Martian interface.</w:t>
+            </w:r>
+          </w:p>
+          <w:p>
+            <w:pPr>
+              <w:rPr>
+                <w:rFonts w:ascii="Times New Roman" w:hAnsi="Times New Roman" w:cs="Times New Roman"/>
+                <w:sz w:val="24"/>
+              </w:rPr>
+            </w:pPr>
+            <w:r>
+              <w:rPr>
+                <w:rFonts w:ascii="Times New Roman" w:hAnsi="Times New Roman" w:cs="Times New Roman"/>
+                <w:sz w:val="24"/>
+              </w:rPr>
+              <w:t>Not pressed</w:t>
+            </w:r>
+          </w:p>
+          <w:p>
+            <w:pPr>
+              <w:rPr>
+                <w:rFonts w:ascii="Times New Roman" w:hAnsi="Times New Roman" w:cs="Times New Roman"/>
+                <w:sz w:val="24"/>
+              </w:rPr>
+            </w:pPr>
+            <w:r>
+              <w:rPr>
+                <w:rFonts w:ascii="Times New Roman" w:hAnsi="Times New Roman" w:cs="Times New Roman"/>
+                <w:sz w:val="24"/>
+              </w:rPr>
+              <w:t>When it is pressed, it will fire an event to B to play a tone.</w:t>
+            </w:r>
+          </w:p>
+          <w:p>
+            <w:pPr>
+              <w:rPr>
+                <w:rFonts w:ascii="Times New Roman" w:hAnsi="Times New Roman" w:cs="Times New Roman"/>
+                <w:sz w:val="24"/>
+              </w:rPr>
+            </w:pPr>
+            <w:r>
+              <w:rPr>
+                <w:rFonts w:ascii="Times New Roman" w:hAnsi="Times New Roman" w:cs="Times New Roman"/>
+                <w:sz w:val="24"/>
+              </w:rPr>
+              <w:t>Waits for release can event.</w:t>
+            </w:r>
+          </w:p>
+          <w:p>
+            <w:pPr>
+              <w:rPr>
+                <w:rFonts w:ascii="Times New Roman" w:hAnsi="Times New Roman" w:cs="Times New Roman"/>
+                <w:sz w:val="24"/>
+              </w:rPr>
+            </w:pPr>
+            <w:r>
+              <w:rPr>
+                <w:rFonts w:ascii="Times New Roman" w:hAnsi="Times New Roman" w:cs="Times New Roman"/>
+                <w:sz w:val="24"/>
+              </w:rPr>
+              <w:t>When it is released it will fire an event</w:t>
+            </w:r>
+            <w:r>
+              <w:rPr>
+                <w:rFonts w:ascii="Times New Roman" w:hAnsi="Times New Roman" w:cs="Times New Roman"/>
+                <w:sz w:val="24"/>
+              </w:rPr>
+              <w:t xml:space="preserve"> to A to display data to Martians.</w:t>
+            </w:r>
           </w:p>
         </w:tc>
       </w:tr>

</xml_diff>